<commit_message>
Correcion de margenes en plantilla  redaccion
</commit_message>
<xml_diff>
--- a/public/plantilla_d.docx
+++ b/public/plantilla_d.docx
@@ -1,6 +1,6 @@
 
 <file path=word/document.xml><?xml version="1.0" encoding="utf-8"?>
-<w:document xmlns:wpc="http://schemas.microsoft.com/office/word/2010/wordprocessingCanvas" xmlns:cx="http://schemas.microsoft.com/office/drawing/2014/chartex" xmlns:cx1="http://schemas.microsoft.com/office/drawing/2015/9/8/chartex" xmlns:cx2="http://schemas.microsoft.com/office/drawing/2015/10/21/chartex" xmlns:cx3="http://schemas.microsoft.com/office/drawing/2016/5/9/chartex" xmlns:cx4="http://schemas.microsoft.com/office/drawing/2016/5/10/chartex" xmlns:cx5="http://schemas.microsoft.com/office/drawing/2016/5/11/chartex" xmlns:cx6="http://schemas.microsoft.com/office/drawing/2016/5/12/chartex" xmlns:cx7="http://schemas.microsoft.com/office/drawing/2016/5/13/chartex" xmlns:cx8="http://schemas.microsoft.com/office/drawing/2016/5/14/chartex" xmlns:mc="http://schemas.openxmlformats.org/markup-compatibility/2006" xmlns:aink="http://schemas.microsoft.com/office/drawing/2016/ink" xmlns:am3d="http://schemas.microsoft.com/office/drawing/2017/model3d" xmlns:o="urn:schemas-microsoft-com:office:office" xmlns:oel="http://schemas.microsoft.com/office/2019/extlst" xmlns:r="http://schemas.openxmlformats.org/officeDocument/2006/relationships" xmlns:m="http://schemas.openxmlformats.org/officeDocument/2006/math" xmlns:v="urn:schemas-microsoft-com:vml" xmlns:wp14="http://schemas.microsoft.com/office/word/2010/wordprocessingDrawing" xmlns:wp="http://schemas.openxmlformats.org/drawingml/2006/wordprocessingDrawing" xmlns:w10="urn:schemas-microsoft-com:office:word" xmlns:w="http://schemas.openxmlformats.org/wordprocessingml/2006/main" xmlns:w14="http://schemas.microsoft.com/office/word/2010/wordml" xmlns:w15="http://schemas.microsoft.com/office/word/2012/wordml" xmlns:w16cex="http://schemas.microsoft.com/office/word/2018/wordml/cex" xmlns:w16cid="http://schemas.microsoft.com/office/word/2016/wordml/cid" xmlns:w16="http://schemas.microsoft.com/office/word/2018/wordml" xmlns:w16du="http://schemas.microsoft.com/office/word/2023/wordml/word16du" xmlns:w16sdtdh="http://schemas.microsoft.com/office/word/2020/wordml/sdtdatahash" xmlns:w16se="http://schemas.microsoft.com/office/word/2015/wordml/symex" xmlns:wpg="http://schemas.microsoft.com/office/word/2010/wordprocessingGroup" xmlns:wpi="http://schemas.microsoft.com/office/word/2010/wordprocessingInk" xmlns:wne="http://schemas.microsoft.com/office/word/2006/wordml" xmlns:wps="http://schemas.microsoft.com/office/word/2010/wordprocessingShape" mc:Ignorable="w14 w15 w16se w16cid w16 w16cex w16sdtdh w16du wp14">
+<w:document xmlns:wpc="http://schemas.microsoft.com/office/word/2010/wordprocessingCanvas" xmlns:cx="http://schemas.microsoft.com/office/drawing/2014/chartex" xmlns:cx1="http://schemas.microsoft.com/office/drawing/2015/9/8/chartex" xmlns:cx2="http://schemas.microsoft.com/office/drawing/2015/10/21/chartex" xmlns:cx3="http://schemas.microsoft.com/office/drawing/2016/5/9/chartex" xmlns:cx4="http://schemas.microsoft.com/office/drawing/2016/5/10/chartex" xmlns:cx5="http://schemas.microsoft.com/office/drawing/2016/5/11/chartex" xmlns:cx6="http://schemas.microsoft.com/office/drawing/2016/5/12/chartex" xmlns:cx7="http://schemas.microsoft.com/office/drawing/2016/5/13/chartex" xmlns:cx8="http://schemas.microsoft.com/office/drawing/2016/5/14/chartex" xmlns:mc="http://schemas.openxmlformats.org/markup-compatibility/2006" xmlns:aink="http://schemas.microsoft.com/office/drawing/2016/ink" xmlns:am3d="http://schemas.microsoft.com/office/drawing/2017/model3d" xmlns:o="urn:schemas-microsoft-com:office:office" xmlns:r="http://schemas.openxmlformats.org/officeDocument/2006/relationships" xmlns:m="http://schemas.openxmlformats.org/officeDocument/2006/math" xmlns:v="urn:schemas-microsoft-com:vml" xmlns:wp14="http://schemas.microsoft.com/office/word/2010/wordprocessingDrawing" xmlns:wp="http://schemas.openxmlformats.org/drawingml/2006/wordprocessingDrawing" xmlns:w10="urn:schemas-microsoft-com:office:word" xmlns:w="http://schemas.openxmlformats.org/wordprocessingml/2006/main" xmlns:w14="http://schemas.microsoft.com/office/word/2010/wordml" xmlns:w15="http://schemas.microsoft.com/office/word/2012/wordml" xmlns:w16cex="http://schemas.microsoft.com/office/word/2018/wordml/cex" xmlns:w16cid="http://schemas.microsoft.com/office/word/2016/wordml/cid" xmlns:w16="http://schemas.microsoft.com/office/word/2018/wordml" xmlns:w16sdtdh="http://schemas.microsoft.com/office/word/2020/wordml/sdtdatahash" xmlns:w16se="http://schemas.microsoft.com/office/word/2015/wordml/symex" xmlns:wpg="http://schemas.microsoft.com/office/word/2010/wordprocessingGroup" xmlns:wpi="http://schemas.microsoft.com/office/word/2010/wordprocessingInk" xmlns:wne="http://schemas.microsoft.com/office/word/2006/wordml" xmlns:wps="http://schemas.microsoft.com/office/word/2010/wordprocessingShape" mc:Ignorable="w14 w15 w16se w16cid w16 w16cex w16sdtdh wp14">
   <w:body>
     <w:tbl>
       <w:tblPr>
@@ -40,12 +40,21 @@
                 <w:color w:val="15438E"/>
               </w:rPr>
             </w:pPr>
+            <w:proofErr w:type="gramStart"/>
             <w:r>
               <w:rPr>
                 <w:rFonts w:ascii="Merriweather Black" w:hAnsi="Merriweather Black" w:cs="Noto Sans"/>
                 <w:color w:val="15438E"/>
               </w:rPr>
-              <w:t>{{ cliente }}</w:t>
+              <w:t>{{ cliente</w:t>
+            </w:r>
+            <w:proofErr w:type="gramEnd"/>
+            <w:r>
+              <w:rPr>
+                <w:rFonts w:ascii="Merriweather Black" w:hAnsi="Merriweather Black" w:cs="Noto Sans"/>
+                <w:color w:val="15438E"/>
+              </w:rPr>
+              <w:t xml:space="preserve"> }}</w:t>
             </w:r>
           </w:p>
           <w:p>
@@ -313,6 +322,7 @@
                 <w:szCs w:val="20"/>
               </w:rPr>
             </w:pPr>
+            <w:proofErr w:type="gramStart"/>
             <w:r>
               <w:rPr>
                 <w:rFonts w:ascii="Noto Sans" w:hAnsi="Noto Sans" w:cs="Noto Sans"/>
@@ -320,7 +330,17 @@
                 <w:sz w:val="20"/>
                 <w:szCs w:val="20"/>
               </w:rPr>
-              <w:t xml:space="preserve">AT.N: </w:t>
+              <w:t>AT.N</w:t>
+            </w:r>
+            <w:proofErr w:type="gramEnd"/>
+            <w:r>
+              <w:rPr>
+                <w:rFonts w:ascii="Noto Sans" w:hAnsi="Noto Sans" w:cs="Noto Sans"/>
+                <w:color w:val="15438E"/>
+                <w:sz w:val="20"/>
+                <w:szCs w:val="20"/>
+              </w:rPr>
+              <w:t xml:space="preserve">: </w:t>
             </w:r>
             <w:r>
               <w:rPr>
@@ -2251,6 +2271,7 @@
               <w:t xml:space="preserve"> in </w:t>
             </w:r>
             <w:proofErr w:type="spellStart"/>
+            <w:proofErr w:type="gramStart"/>
             <w:r>
               <w:rPr>
                 <w:rFonts w:ascii="Noto Sans" w:hAnsi="Noto Sans" w:cs="Noto Sans"/>
@@ -2282,6 +2303,7 @@
               </w:rPr>
               <w:t xml:space="preserve"> %</w:t>
             </w:r>
+            <w:proofErr w:type="gramEnd"/>
             <w:r>
               <w:rPr>
                 <w:rFonts w:ascii="Noto Sans" w:hAnsi="Noto Sans" w:cs="Noto Sans"/>
@@ -2359,6 +2381,7 @@
               <w:t xml:space="preserve"> </w:t>
             </w:r>
             <w:proofErr w:type="spellStart"/>
+            <w:proofErr w:type="gramStart"/>
             <w:r>
               <w:rPr>
                 <w:rFonts w:ascii="Noto Sans" w:hAnsi="Noto Sans" w:cs="Noto Sans"/>
@@ -2390,6 +2413,7 @@
               </w:rPr>
               <w:t xml:space="preserve"> %</w:t>
             </w:r>
+            <w:proofErr w:type="gramEnd"/>
             <w:r>
               <w:rPr>
                 <w:rFonts w:ascii="Noto Sans" w:hAnsi="Noto Sans" w:cs="Noto Sans"/>
@@ -3775,6 +3799,7 @@
               <w:t xml:space="preserve"> in </w:t>
             </w:r>
             <w:proofErr w:type="spellStart"/>
+            <w:proofErr w:type="gramStart"/>
             <w:r>
               <w:rPr>
                 <w:rFonts w:ascii="Noto Sans" w:hAnsi="Noto Sans" w:cs="Noto Sans"/>
@@ -3806,6 +3831,7 @@
               </w:rPr>
               <w:t xml:space="preserve"> %</w:t>
             </w:r>
+            <w:proofErr w:type="gramEnd"/>
             <w:r>
               <w:rPr>
                 <w:rFonts w:ascii="Noto Sans" w:hAnsi="Noto Sans" w:cs="Noto Sans"/>
@@ -3883,6 +3909,7 @@
               <w:t xml:space="preserve"> </w:t>
             </w:r>
             <w:proofErr w:type="spellStart"/>
+            <w:proofErr w:type="gramStart"/>
             <w:r>
               <w:rPr>
                 <w:rFonts w:ascii="Noto Sans" w:hAnsi="Noto Sans" w:cs="Noto Sans"/>
@@ -3914,6 +3941,7 @@
               </w:rPr>
               <w:t xml:space="preserve"> %</w:t>
             </w:r>
+            <w:proofErr w:type="gramEnd"/>
             <w:r>
               <w:rPr>
                 <w:rFonts w:ascii="Noto Sans" w:hAnsi="Noto Sans" w:cs="Noto Sans"/>
@@ -4129,6 +4157,7 @@
         </w:rPr>
         <w:t xml:space="preserve"> </w:t>
       </w:r>
+      <w:proofErr w:type="gramStart"/>
       <w:r>
         <w:rPr>
           <w:rFonts w:ascii="Noto Sans" w:hAnsi="Noto Sans" w:cs="Noto Sans"/>
@@ -4136,7 +4165,17 @@
           <w:sz w:val="18"/>
           <w:szCs w:val="18"/>
         </w:rPr>
-        <w:t>{{ estado }}</w:t>
+        <w:t>{{ estado</w:t>
+      </w:r>
+      <w:proofErr w:type="gramEnd"/>
+      <w:r>
+        <w:rPr>
+          <w:rFonts w:ascii="Noto Sans" w:hAnsi="Noto Sans" w:cs="Noto Sans"/>
+          <w:color w:val="15438E"/>
+          <w:sz w:val="18"/>
+          <w:szCs w:val="18"/>
+        </w:rPr>
+        <w:t xml:space="preserve"> }}</w:t>
       </w:r>
       <w:r>
         <w:rPr>
@@ -4951,14 +4990,25 @@
                 <w:szCs w:val="16"/>
               </w:rPr>
             </w:pPr>
-            <w:r>
-              <w:rPr>
-                <w:rFonts w:ascii="Noto Sans" w:hAnsi="Noto Sans" w:cs="Noto Sans"/>
-                <w:color w:val="15438E"/>
-                <w:sz w:val="16"/>
-                <w:szCs w:val="16"/>
-              </w:rPr>
-              <w:t>{{ a5 }}</w:t>
+            <w:proofErr w:type="gramStart"/>
+            <w:r>
+              <w:rPr>
+                <w:rFonts w:ascii="Noto Sans" w:hAnsi="Noto Sans" w:cs="Noto Sans"/>
+                <w:color w:val="15438E"/>
+                <w:sz w:val="16"/>
+                <w:szCs w:val="16"/>
+              </w:rPr>
+              <w:t>{{ a</w:t>
+            </w:r>
+            <w:proofErr w:type="gramEnd"/>
+            <w:r>
+              <w:rPr>
+                <w:rFonts w:ascii="Noto Sans" w:hAnsi="Noto Sans" w:cs="Noto Sans"/>
+                <w:color w:val="15438E"/>
+                <w:sz w:val="16"/>
+                <w:szCs w:val="16"/>
+              </w:rPr>
+              <w:t>5 }}</w:t>
             </w:r>
           </w:p>
         </w:tc>
@@ -5077,16 +5127,36 @@
                 <w:sz w:val="16"/>
                 <w:szCs w:val="16"/>
               </w:rPr>
-              <w:t xml:space="preserve">Frente:    </w:t>
-            </w:r>
-            <w:r>
-              <w:rPr>
-                <w:rFonts w:ascii="Noto Sans" w:hAnsi="Noto Sans" w:cs="Noto Sans"/>
-                <w:color w:val="15438E"/>
-                <w:sz w:val="16"/>
-                <w:szCs w:val="16"/>
-              </w:rPr>
-              <w:t>{{ a8 }}</w:t>
+              <w:t xml:space="preserve">Frente: </w:t>
+            </w:r>
+            <w:proofErr w:type="gramStart"/>
+            <w:r>
+              <w:rPr>
+                <w:rFonts w:ascii="Noto Sans" w:hAnsi="Noto Sans" w:cs="Noto Sans"/>
+                <w:color w:val="15438E"/>
+                <w:sz w:val="16"/>
+                <w:szCs w:val="16"/>
+              </w:rPr>
+              <w:t xml:space="preserve">   </w:t>
+            </w:r>
+            <w:r>
+              <w:rPr>
+                <w:rFonts w:ascii="Noto Sans" w:hAnsi="Noto Sans" w:cs="Noto Sans"/>
+                <w:color w:val="15438E"/>
+                <w:sz w:val="16"/>
+                <w:szCs w:val="16"/>
+              </w:rPr>
+              <w:t>{</w:t>
+            </w:r>
+            <w:proofErr w:type="gramEnd"/>
+            <w:r>
+              <w:rPr>
+                <w:rFonts w:ascii="Noto Sans" w:hAnsi="Noto Sans" w:cs="Noto Sans"/>
+                <w:color w:val="15438E"/>
+                <w:sz w:val="16"/>
+                <w:szCs w:val="16"/>
+              </w:rPr>
+              <w:t>{ a8 }}</w:t>
             </w:r>
             <w:r>
               <w:rPr>
@@ -5116,16 +5186,36 @@
                 <w:sz w:val="16"/>
                 <w:szCs w:val="16"/>
               </w:rPr>
-              <w:t xml:space="preserve">Fondo:    </w:t>
-            </w:r>
-            <w:r>
-              <w:rPr>
-                <w:rFonts w:ascii="Noto Sans" w:hAnsi="Noto Sans" w:cs="Noto Sans"/>
-                <w:color w:val="15438E"/>
-                <w:sz w:val="16"/>
-                <w:szCs w:val="16"/>
-              </w:rPr>
-              <w:t>{{ a9 }}</w:t>
+              <w:t xml:space="preserve">Fondo: </w:t>
+            </w:r>
+            <w:proofErr w:type="gramStart"/>
+            <w:r>
+              <w:rPr>
+                <w:rFonts w:ascii="Noto Sans" w:hAnsi="Noto Sans" w:cs="Noto Sans"/>
+                <w:color w:val="15438E"/>
+                <w:sz w:val="16"/>
+                <w:szCs w:val="16"/>
+              </w:rPr>
+              <w:t xml:space="preserve">   </w:t>
+            </w:r>
+            <w:r>
+              <w:rPr>
+                <w:rFonts w:ascii="Noto Sans" w:hAnsi="Noto Sans" w:cs="Noto Sans"/>
+                <w:color w:val="15438E"/>
+                <w:sz w:val="16"/>
+                <w:szCs w:val="16"/>
+              </w:rPr>
+              <w:t>{</w:t>
+            </w:r>
+            <w:proofErr w:type="gramEnd"/>
+            <w:r>
+              <w:rPr>
+                <w:rFonts w:ascii="Noto Sans" w:hAnsi="Noto Sans" w:cs="Noto Sans"/>
+                <w:color w:val="15438E"/>
+                <w:sz w:val="16"/>
+                <w:szCs w:val="16"/>
+              </w:rPr>
+              <w:t>{ a9 }}</w:t>
             </w:r>
             <w:r>
               <w:rPr>
@@ -5155,16 +5245,36 @@
                 <w:sz w:val="16"/>
                 <w:szCs w:val="16"/>
               </w:rPr>
-              <w:t xml:space="preserve">Altura:    </w:t>
-            </w:r>
-            <w:r>
-              <w:rPr>
-                <w:rFonts w:ascii="Noto Sans" w:hAnsi="Noto Sans" w:cs="Noto Sans"/>
-                <w:color w:val="15438E"/>
-                <w:sz w:val="16"/>
-                <w:szCs w:val="16"/>
-              </w:rPr>
-              <w:t>{{ a10 }}</w:t>
+              <w:t xml:space="preserve">Altura: </w:t>
+            </w:r>
+            <w:proofErr w:type="gramStart"/>
+            <w:r>
+              <w:rPr>
+                <w:rFonts w:ascii="Noto Sans" w:hAnsi="Noto Sans" w:cs="Noto Sans"/>
+                <w:color w:val="15438E"/>
+                <w:sz w:val="16"/>
+                <w:szCs w:val="16"/>
+              </w:rPr>
+              <w:t xml:space="preserve">   </w:t>
+            </w:r>
+            <w:r>
+              <w:rPr>
+                <w:rFonts w:ascii="Noto Sans" w:hAnsi="Noto Sans" w:cs="Noto Sans"/>
+                <w:color w:val="15438E"/>
+                <w:sz w:val="16"/>
+                <w:szCs w:val="16"/>
+              </w:rPr>
+              <w:t>{</w:t>
+            </w:r>
+            <w:proofErr w:type="gramEnd"/>
+            <w:r>
+              <w:rPr>
+                <w:rFonts w:ascii="Noto Sans" w:hAnsi="Noto Sans" w:cs="Noto Sans"/>
+                <w:color w:val="15438E"/>
+                <w:sz w:val="16"/>
+                <w:szCs w:val="16"/>
+              </w:rPr>
+              <w:t>{ a10 }}</w:t>
             </w:r>
             <w:r>
               <w:rPr>
@@ -5306,16 +5416,36 @@
                 <w:sz w:val="16"/>
                 <w:szCs w:val="16"/>
               </w:rPr>
-              <w:t xml:space="preserve">Frente:      </w:t>
-            </w:r>
-            <w:r>
-              <w:rPr>
-                <w:rFonts w:ascii="Noto Sans" w:hAnsi="Noto Sans" w:cs="Noto Sans"/>
-                <w:color w:val="15438E"/>
-                <w:sz w:val="16"/>
-                <w:szCs w:val="16"/>
-              </w:rPr>
-              <w:t>{{ a18 }}</w:t>
+              <w:t xml:space="preserve">Frente:   </w:t>
+            </w:r>
+            <w:proofErr w:type="gramStart"/>
+            <w:r>
+              <w:rPr>
+                <w:rFonts w:ascii="Noto Sans" w:hAnsi="Noto Sans" w:cs="Noto Sans"/>
+                <w:color w:val="15438E"/>
+                <w:sz w:val="16"/>
+                <w:szCs w:val="16"/>
+              </w:rPr>
+              <w:t xml:space="preserve">   </w:t>
+            </w:r>
+            <w:r>
+              <w:rPr>
+                <w:rFonts w:ascii="Noto Sans" w:hAnsi="Noto Sans" w:cs="Noto Sans"/>
+                <w:color w:val="15438E"/>
+                <w:sz w:val="16"/>
+                <w:szCs w:val="16"/>
+              </w:rPr>
+              <w:t>{</w:t>
+            </w:r>
+            <w:proofErr w:type="gramEnd"/>
+            <w:r>
+              <w:rPr>
+                <w:rFonts w:ascii="Noto Sans" w:hAnsi="Noto Sans" w:cs="Noto Sans"/>
+                <w:color w:val="15438E"/>
+                <w:sz w:val="16"/>
+                <w:szCs w:val="16"/>
+              </w:rPr>
+              <w:t>{ a18 }}</w:t>
             </w:r>
             <w:r>
               <w:rPr>
@@ -5354,16 +5484,36 @@
                 <w:sz w:val="16"/>
                 <w:szCs w:val="16"/>
               </w:rPr>
-              <w:t xml:space="preserve">Fondo:      </w:t>
-            </w:r>
-            <w:r>
-              <w:rPr>
-                <w:rFonts w:ascii="Noto Sans" w:hAnsi="Noto Sans" w:cs="Noto Sans"/>
-                <w:color w:val="15438E"/>
-                <w:sz w:val="16"/>
-                <w:szCs w:val="16"/>
-              </w:rPr>
-              <w:t>{{ a19 }}</w:t>
+              <w:t xml:space="preserve">Fondo:   </w:t>
+            </w:r>
+            <w:proofErr w:type="gramStart"/>
+            <w:r>
+              <w:rPr>
+                <w:rFonts w:ascii="Noto Sans" w:hAnsi="Noto Sans" w:cs="Noto Sans"/>
+                <w:color w:val="15438E"/>
+                <w:sz w:val="16"/>
+                <w:szCs w:val="16"/>
+              </w:rPr>
+              <w:t xml:space="preserve">   </w:t>
+            </w:r>
+            <w:r>
+              <w:rPr>
+                <w:rFonts w:ascii="Noto Sans" w:hAnsi="Noto Sans" w:cs="Noto Sans"/>
+                <w:color w:val="15438E"/>
+                <w:sz w:val="16"/>
+                <w:szCs w:val="16"/>
+              </w:rPr>
+              <w:t>{</w:t>
+            </w:r>
+            <w:proofErr w:type="gramEnd"/>
+            <w:r>
+              <w:rPr>
+                <w:rFonts w:ascii="Noto Sans" w:hAnsi="Noto Sans" w:cs="Noto Sans"/>
+                <w:color w:val="15438E"/>
+                <w:sz w:val="16"/>
+                <w:szCs w:val="16"/>
+              </w:rPr>
+              <w:t>{ a19 }}</w:t>
             </w:r>
             <w:r>
               <w:rPr>
@@ -5402,16 +5552,36 @@
                 <w:sz w:val="16"/>
                 <w:szCs w:val="16"/>
               </w:rPr>
-              <w:t xml:space="preserve">Altura:      </w:t>
-            </w:r>
-            <w:r>
-              <w:rPr>
-                <w:rFonts w:ascii="Noto Sans" w:hAnsi="Noto Sans" w:cs="Noto Sans"/>
-                <w:color w:val="15438E"/>
-                <w:sz w:val="16"/>
-                <w:szCs w:val="16"/>
-              </w:rPr>
-              <w:t>{{ a20 }}</w:t>
+              <w:t xml:space="preserve">Altura:   </w:t>
+            </w:r>
+            <w:proofErr w:type="gramStart"/>
+            <w:r>
+              <w:rPr>
+                <w:rFonts w:ascii="Noto Sans" w:hAnsi="Noto Sans" w:cs="Noto Sans"/>
+                <w:color w:val="15438E"/>
+                <w:sz w:val="16"/>
+                <w:szCs w:val="16"/>
+              </w:rPr>
+              <w:t xml:space="preserve">   </w:t>
+            </w:r>
+            <w:r>
+              <w:rPr>
+                <w:rFonts w:ascii="Noto Sans" w:hAnsi="Noto Sans" w:cs="Noto Sans"/>
+                <w:color w:val="15438E"/>
+                <w:sz w:val="16"/>
+                <w:szCs w:val="16"/>
+              </w:rPr>
+              <w:t>{</w:t>
+            </w:r>
+            <w:proofErr w:type="gramEnd"/>
+            <w:r>
+              <w:rPr>
+                <w:rFonts w:ascii="Noto Sans" w:hAnsi="Noto Sans" w:cs="Noto Sans"/>
+                <w:color w:val="15438E"/>
+                <w:sz w:val="16"/>
+                <w:szCs w:val="16"/>
+              </w:rPr>
+              <w:t>{ a20 }}</w:t>
             </w:r>
             <w:r>
               <w:rPr>
@@ -5459,16 +5629,36 @@
                 <w:sz w:val="16"/>
                 <w:szCs w:val="16"/>
               </w:rPr>
-              <w:t xml:space="preserve">Peso:         </w:t>
-            </w:r>
-            <w:r>
-              <w:rPr>
-                <w:rFonts w:ascii="Noto Sans" w:hAnsi="Noto Sans" w:cs="Noto Sans"/>
-                <w:color w:val="15438E"/>
-                <w:sz w:val="16"/>
-                <w:szCs w:val="16"/>
-              </w:rPr>
-              <w:t>{{ a</w:t>
+              <w:t xml:space="preserve">Peso:      </w:t>
+            </w:r>
+            <w:proofErr w:type="gramStart"/>
+            <w:r>
+              <w:rPr>
+                <w:rFonts w:ascii="Noto Sans" w:hAnsi="Noto Sans" w:cs="Noto Sans"/>
+                <w:color w:val="15438E"/>
+                <w:sz w:val="16"/>
+                <w:szCs w:val="16"/>
+              </w:rPr>
+              <w:t xml:space="preserve">   </w:t>
+            </w:r>
+            <w:r>
+              <w:rPr>
+                <w:rFonts w:ascii="Noto Sans" w:hAnsi="Noto Sans" w:cs="Noto Sans"/>
+                <w:color w:val="15438E"/>
+                <w:sz w:val="16"/>
+                <w:szCs w:val="16"/>
+              </w:rPr>
+              <w:t>{</w:t>
+            </w:r>
+            <w:proofErr w:type="gramEnd"/>
+            <w:r>
+              <w:rPr>
+                <w:rFonts w:ascii="Noto Sans" w:hAnsi="Noto Sans" w:cs="Noto Sans"/>
+                <w:color w:val="15438E"/>
+                <w:sz w:val="16"/>
+                <w:szCs w:val="16"/>
+              </w:rPr>
+              <w:t>{ a</w:t>
             </w:r>
             <w:r>
               <w:rPr>
@@ -5654,14 +5844,25 @@
                 <w:szCs w:val="16"/>
               </w:rPr>
             </w:pPr>
-            <w:r>
-              <w:rPr>
-                <w:rFonts w:ascii="Noto Sans" w:hAnsi="Noto Sans" w:cs="Noto Sans"/>
-                <w:color w:val="15438E"/>
-                <w:sz w:val="16"/>
-                <w:szCs w:val="16"/>
-              </w:rPr>
-              <w:t xml:space="preserve">{{ a11}} </w:t>
+            <w:proofErr w:type="gramStart"/>
+            <w:r>
+              <w:rPr>
+                <w:rFonts w:ascii="Noto Sans" w:hAnsi="Noto Sans" w:cs="Noto Sans"/>
+                <w:color w:val="15438E"/>
+                <w:sz w:val="16"/>
+                <w:szCs w:val="16"/>
+              </w:rPr>
+              <w:t>{{ a</w:t>
+            </w:r>
+            <w:proofErr w:type="gramEnd"/>
+            <w:r>
+              <w:rPr>
+                <w:rFonts w:ascii="Noto Sans" w:hAnsi="Noto Sans" w:cs="Noto Sans"/>
+                <w:color w:val="15438E"/>
+                <w:sz w:val="16"/>
+                <w:szCs w:val="16"/>
+              </w:rPr>
+              <w:t xml:space="preserve">11}} </w:t>
             </w:r>
             <w:r>
               <w:rPr>
@@ -6481,14 +6682,25 @@
                 <w:szCs w:val="16"/>
               </w:rPr>
             </w:pPr>
-            <w:r>
-              <w:rPr>
-                <w:rFonts w:ascii="Noto Sans" w:hAnsi="Noto Sans" w:cs="Noto Sans"/>
-                <w:color w:val="15438E"/>
-                <w:sz w:val="16"/>
-                <w:szCs w:val="16"/>
-              </w:rPr>
-              <w:t>{{ a26 }}</w:t>
+            <w:proofErr w:type="gramStart"/>
+            <w:r>
+              <w:rPr>
+                <w:rFonts w:ascii="Noto Sans" w:hAnsi="Noto Sans" w:cs="Noto Sans"/>
+                <w:color w:val="15438E"/>
+                <w:sz w:val="16"/>
+                <w:szCs w:val="16"/>
+              </w:rPr>
+              <w:t>{{ a</w:t>
+            </w:r>
+            <w:proofErr w:type="gramEnd"/>
+            <w:r>
+              <w:rPr>
+                <w:rFonts w:ascii="Noto Sans" w:hAnsi="Noto Sans" w:cs="Noto Sans"/>
+                <w:color w:val="15438E"/>
+                <w:sz w:val="16"/>
+                <w:szCs w:val="16"/>
+              </w:rPr>
+              <w:t>26 }}</w:t>
             </w:r>
             <w:r>
               <w:rPr>
@@ -6520,14 +6732,25 @@
                 <w:szCs w:val="16"/>
               </w:rPr>
             </w:pPr>
-            <w:r>
-              <w:rPr>
-                <w:rFonts w:ascii="Noto Sans" w:hAnsi="Noto Sans" w:cs="Noto Sans"/>
-                <w:color w:val="15438E"/>
-                <w:sz w:val="16"/>
-                <w:szCs w:val="16"/>
-              </w:rPr>
-              <w:t>{{ a27 }}</w:t>
+            <w:proofErr w:type="gramStart"/>
+            <w:r>
+              <w:rPr>
+                <w:rFonts w:ascii="Noto Sans" w:hAnsi="Noto Sans" w:cs="Noto Sans"/>
+                <w:color w:val="15438E"/>
+                <w:sz w:val="16"/>
+                <w:szCs w:val="16"/>
+              </w:rPr>
+              <w:t>{{ a</w:t>
+            </w:r>
+            <w:proofErr w:type="gramEnd"/>
+            <w:r>
+              <w:rPr>
+                <w:rFonts w:ascii="Noto Sans" w:hAnsi="Noto Sans" w:cs="Noto Sans"/>
+                <w:color w:val="15438E"/>
+                <w:sz w:val="16"/>
+                <w:szCs w:val="16"/>
+              </w:rPr>
+              <w:t>27 }}</w:t>
             </w:r>
             <w:r>
               <w:rPr>
@@ -6559,14 +6782,25 @@
                 <w:szCs w:val="16"/>
               </w:rPr>
             </w:pPr>
-            <w:r>
-              <w:rPr>
-                <w:rFonts w:ascii="Noto Sans" w:hAnsi="Noto Sans" w:cs="Noto Sans"/>
-                <w:color w:val="15438E"/>
-                <w:sz w:val="16"/>
-                <w:szCs w:val="16"/>
-              </w:rPr>
-              <w:t>{{ a28 }}</w:t>
+            <w:proofErr w:type="gramStart"/>
+            <w:r>
+              <w:rPr>
+                <w:rFonts w:ascii="Noto Sans" w:hAnsi="Noto Sans" w:cs="Noto Sans"/>
+                <w:color w:val="15438E"/>
+                <w:sz w:val="16"/>
+                <w:szCs w:val="16"/>
+              </w:rPr>
+              <w:t>{{ a</w:t>
+            </w:r>
+            <w:proofErr w:type="gramEnd"/>
+            <w:r>
+              <w:rPr>
+                <w:rFonts w:ascii="Noto Sans" w:hAnsi="Noto Sans" w:cs="Noto Sans"/>
+                <w:color w:val="15438E"/>
+                <w:sz w:val="16"/>
+                <w:szCs w:val="16"/>
+              </w:rPr>
+              <w:t>28 }}</w:t>
             </w:r>
             <w:r>
               <w:rPr>
@@ -6681,14 +6915,25 @@
                 <w:szCs w:val="16"/>
               </w:rPr>
             </w:pPr>
-            <w:r>
-              <w:rPr>
-                <w:rFonts w:ascii="Noto Sans" w:hAnsi="Noto Sans" w:cs="Noto Sans"/>
-                <w:color w:val="15438E"/>
-                <w:sz w:val="16"/>
-                <w:szCs w:val="16"/>
-              </w:rPr>
-              <w:t>{{ a25 }}</w:t>
+            <w:proofErr w:type="gramStart"/>
+            <w:r>
+              <w:rPr>
+                <w:rFonts w:ascii="Noto Sans" w:hAnsi="Noto Sans" w:cs="Noto Sans"/>
+                <w:color w:val="15438E"/>
+                <w:sz w:val="16"/>
+                <w:szCs w:val="16"/>
+              </w:rPr>
+              <w:t>{{ a</w:t>
+            </w:r>
+            <w:proofErr w:type="gramEnd"/>
+            <w:r>
+              <w:rPr>
+                <w:rFonts w:ascii="Noto Sans" w:hAnsi="Noto Sans" w:cs="Noto Sans"/>
+                <w:color w:val="15438E"/>
+                <w:sz w:val="16"/>
+                <w:szCs w:val="16"/>
+              </w:rPr>
+              <w:t>25 }}</w:t>
             </w:r>
             <w:r>
               <w:rPr>
@@ -7459,11 +7704,11 @@
         <w:tblLook w:val="01E0" w:firstRow="1" w:lastRow="1" w:firstColumn="1" w:lastColumn="1" w:noHBand="0" w:noVBand="0"/>
       </w:tblPr>
       <w:tblGrid>
-        <w:gridCol w:w="881"/>
-        <w:gridCol w:w="776"/>
-        <w:gridCol w:w="1124"/>
-        <w:gridCol w:w="1166"/>
-        <w:gridCol w:w="5721"/>
+        <w:gridCol w:w="972"/>
+        <w:gridCol w:w="1078"/>
+        <w:gridCol w:w="1131"/>
+        <w:gridCol w:w="1108"/>
+        <w:gridCol w:w="5379"/>
       </w:tblGrid>
       <w:tr>
         <w:trPr>
@@ -7472,7 +7717,7 @@
         </w:trPr>
         <w:tc>
           <w:tcPr>
-            <w:tcW w:w="881" w:type="dxa"/>
+            <w:tcW w:w="1021" w:type="dxa"/>
             <w:tcBorders>
               <w:top w:val="single" w:sz="4" w:space="0" w:color="BFBFBF" w:themeColor="background1" w:themeShade="BF"/>
               <w:left w:val="single" w:sz="4" w:space="0" w:color="BFBFBF" w:themeColor="background1" w:themeShade="BF"/>
@@ -7505,7 +7750,7 @@
         </w:tc>
         <w:tc>
           <w:tcPr>
-            <w:tcW w:w="776" w:type="dxa"/>
+            <w:tcW w:w="1134" w:type="dxa"/>
             <w:tcBorders>
               <w:top w:val="single" w:sz="4" w:space="0" w:color="BFBFBF" w:themeColor="background1" w:themeShade="BF"/>
               <w:left w:val="single" w:sz="4" w:space="0" w:color="BFBFBF" w:themeColor="background1" w:themeShade="BF"/>
@@ -7538,7 +7783,7 @@
         </w:tc>
         <w:tc>
           <w:tcPr>
-            <w:tcW w:w="1124" w:type="dxa"/>
+            <w:tcW w:w="1191" w:type="dxa"/>
             <w:tcBorders>
               <w:top w:val="single" w:sz="4" w:space="0" w:color="BFBFBF" w:themeColor="background1" w:themeShade="BF"/>
               <w:left w:val="single" w:sz="4" w:space="0" w:color="BFBFBF" w:themeColor="background1" w:themeShade="BF"/>
@@ -7642,7 +7887,7 @@
         </w:trPr>
         <w:tc>
           <w:tcPr>
-            <w:tcW w:w="881" w:type="dxa"/>
+            <w:tcW w:w="1021" w:type="dxa"/>
             <w:tcBorders>
               <w:top w:val="single" w:sz="4" w:space="0" w:color="BFBFBF" w:themeColor="background1" w:themeShade="BF"/>
               <w:left w:val="single" w:sz="4" w:space="0" w:color="BFBFBF" w:themeColor="background1" w:themeShade="BF"/>
@@ -7705,6 +7950,7 @@
               <w:t xml:space="preserve">for p in </w:t>
             </w:r>
             <w:proofErr w:type="spellStart"/>
+            <w:proofErr w:type="gramStart"/>
             <w:r>
               <w:rPr>
                 <w:rFonts w:ascii="Noto Sans" w:hAnsi="Noto Sans" w:cs="Noto Sans"/>
@@ -7736,6 +7982,7 @@
               </w:rPr>
               <w:t xml:space="preserve"> %</w:t>
             </w:r>
+            <w:proofErr w:type="gramEnd"/>
             <w:r>
               <w:rPr>
                 <w:rFonts w:ascii="Noto Sans" w:hAnsi="Noto Sans" w:cs="Noto Sans"/>
@@ -7765,7 +8012,7 @@
         </w:tc>
         <w:tc>
           <w:tcPr>
-            <w:tcW w:w="776" w:type="dxa"/>
+            <w:tcW w:w="1134" w:type="dxa"/>
             <w:tcBorders>
               <w:top w:val="single" w:sz="4" w:space="0" w:color="BFBFBF" w:themeColor="background1" w:themeShade="BF"/>
               <w:left w:val="single" w:sz="6" w:space="0" w:color="BFBFBF" w:themeColor="background1" w:themeShade="BF"/>
@@ -7793,7 +8040,7 @@
         </w:tc>
         <w:tc>
           <w:tcPr>
-            <w:tcW w:w="1124" w:type="dxa"/>
+            <w:tcW w:w="1191" w:type="dxa"/>
             <w:tcBorders>
               <w:top w:val="single" w:sz="4" w:space="0" w:color="BFBFBF" w:themeColor="background1" w:themeShade="BF"/>
               <w:left w:val="single" w:sz="6" w:space="0" w:color="BFBFBF" w:themeColor="background1" w:themeShade="BF"/>
@@ -7880,7 +8127,7 @@
         </w:trPr>
         <w:tc>
           <w:tcPr>
-            <w:tcW w:w="881" w:type="dxa"/>
+            <w:tcW w:w="1021" w:type="dxa"/>
             <w:tcBorders>
               <w:top w:val="single" w:sz="4" w:space="0" w:color="BFBFBF" w:themeColor="background1" w:themeShade="BF"/>
               <w:left w:val="single" w:sz="4" w:space="0" w:color="BFBFBF" w:themeColor="background1" w:themeShade="BF"/>
@@ -7902,6 +8149,7 @@
                 <w:lang w:val="en-US"/>
               </w:rPr>
             </w:pPr>
+            <w:proofErr w:type="gramStart"/>
             <w:r>
               <w:rPr>
                 <w:rFonts w:ascii="Noto Sans" w:hAnsi="Noto Sans" w:cs="Noto Sans"/>
@@ -7925,7 +8173,20 @@
                 <w:szCs w:val="18"/>
                 <w:lang w:val="en-US"/>
               </w:rPr>
-              <w:t>loop.index</w:t>
+              <w:t>loop</w:t>
+            </w:r>
+            <w:proofErr w:type="gramEnd"/>
+            <w:r>
+              <w:rPr>
+                <w:rFonts w:ascii="Noto Sans" w:hAnsi="Noto Sans" w:cs="Noto Sans"/>
+                <w:b/>
+                <w:bCs/>
+                <w:color w:val="15438E"/>
+                <w:sz w:val="18"/>
+                <w:szCs w:val="18"/>
+                <w:lang w:val="en-US"/>
+              </w:rPr>
+              <w:t>.index</w:t>
             </w:r>
             <w:proofErr w:type="spellEnd"/>
             <w:r>
@@ -7960,7 +8221,7 @@
         </w:tc>
         <w:tc>
           <w:tcPr>
-            <w:tcW w:w="776" w:type="dxa"/>
+            <w:tcW w:w="1134" w:type="dxa"/>
             <w:tcBorders>
               <w:top w:val="single" w:sz="4" w:space="0" w:color="BFBFBF" w:themeColor="background1" w:themeShade="BF"/>
               <w:left w:val="single" w:sz="6" w:space="0" w:color="BFBFBF" w:themeColor="background1" w:themeShade="BF"/>
@@ -7972,8 +8233,6 @@
           <w:p>
             <w:pPr>
               <w:spacing w:after="0" w:line="240" w:lineRule="auto"/>
-              <w:ind w:left="360"/>
-              <w:jc w:val="center"/>
               <w:rPr>
                 <w:rFonts w:ascii="Noto Sans" w:hAnsi="Noto Sans" w:cs="Noto Sans"/>
                 <w:b/>
@@ -7984,11 +8243,61 @@
                 <w:lang w:val="en-US"/>
               </w:rPr>
             </w:pPr>
+            <w:r>
+              <w:rPr>
+                <w:rFonts w:ascii="Noto Sans" w:hAnsi="Noto Sans" w:cs="Noto Sans"/>
+                <w:b/>
+                <w:bCs/>
+                <w:color w:val="15438E"/>
+                <w:sz w:val="18"/>
+                <w:szCs w:val="18"/>
+                <w:lang w:val="en-US"/>
+              </w:rPr>
+              <w:t>{{</w:t>
+            </w:r>
+            <w:proofErr w:type="spellStart"/>
+            <w:r>
+              <w:rPr>
+                <w:rFonts w:ascii="Noto Sans" w:hAnsi="Noto Sans" w:cs="Noto Sans"/>
+                <w:b/>
+                <w:bCs/>
+                <w:color w:val="15438E"/>
+                <w:sz w:val="18"/>
+                <w:szCs w:val="18"/>
+                <w:lang w:val="en-US"/>
+              </w:rPr>
+              <w:t>p</w:t>
+            </w:r>
+            <w:r>
+              <w:rPr>
+                <w:rFonts w:ascii="Noto Sans" w:hAnsi="Noto Sans" w:cs="Noto Sans"/>
+                <w:b/>
+                <w:bCs/>
+                <w:color w:val="15438E"/>
+                <w:sz w:val="18"/>
+                <w:szCs w:val="18"/>
+                <w:lang w:val="en-US"/>
+              </w:rPr>
+              <w:t>.ref</w:t>
+            </w:r>
+            <w:proofErr w:type="spellEnd"/>
+            <w:r>
+              <w:rPr>
+                <w:rFonts w:ascii="Noto Sans" w:hAnsi="Noto Sans" w:cs="Noto Sans"/>
+                <w:b/>
+                <w:bCs/>
+                <w:color w:val="15438E"/>
+                <w:sz w:val="18"/>
+                <w:szCs w:val="18"/>
+                <w:lang w:val="en-US"/>
+              </w:rPr>
+              <w:t>}}</w:t>
+            </w:r>
           </w:p>
         </w:tc>
         <w:tc>
           <w:tcPr>
-            <w:tcW w:w="1124" w:type="dxa"/>
+            <w:tcW w:w="1191" w:type="dxa"/>
             <w:tcBorders>
               <w:top w:val="single" w:sz="4" w:space="0" w:color="BFBFBF" w:themeColor="background1" w:themeShade="BF"/>
               <w:left w:val="single" w:sz="6" w:space="0" w:color="BFBFBF" w:themeColor="background1" w:themeShade="BF"/>
@@ -8025,6 +8334,7 @@
               <w:t>{{</w:t>
             </w:r>
             <w:proofErr w:type="spellStart"/>
+            <w:proofErr w:type="gramStart"/>
             <w:r>
               <w:rPr>
                 <w:rFonts w:ascii="Noto Sans" w:hAnsi="Noto Sans" w:cs="Noto Sans"/>
@@ -8038,6 +8348,7 @@
               <w:t>p.cantidad</w:t>
             </w:r>
             <w:proofErr w:type="spellEnd"/>
+            <w:proofErr w:type="gramEnd"/>
             <w:r>
               <w:rPr>
                 <w:rFonts w:ascii="Noto Sans" w:hAnsi="Noto Sans" w:cs="Noto Sans"/>
@@ -8106,7 +8417,6 @@
           <w:p>
             <w:pPr>
               <w:spacing w:after="0" w:line="240" w:lineRule="auto"/>
-              <w:ind w:left="360"/>
               <w:jc w:val="both"/>
               <w:rPr>
                 <w:rFonts w:ascii="Noto Sans" w:hAnsi="Noto Sans" w:cs="Noto Sans"/>
@@ -8128,6 +8438,7 @@
               <w:t>{{</w:t>
             </w:r>
             <w:proofErr w:type="spellStart"/>
+            <w:proofErr w:type="gramStart"/>
             <w:r>
               <w:rPr>
                 <w:rFonts w:ascii="Noto Sans" w:hAnsi="Noto Sans" w:cs="Noto Sans"/>
@@ -8141,6 +8452,7 @@
               <w:t>p.nombre</w:t>
             </w:r>
             <w:proofErr w:type="spellEnd"/>
+            <w:proofErr w:type="gramEnd"/>
             <w:r>
               <w:rPr>
                 <w:rFonts w:ascii="Noto Sans" w:hAnsi="Noto Sans" w:cs="Noto Sans"/>
@@ -8368,7 +8680,27 @@
                 <w:sz w:val="18"/>
                 <w:szCs w:val="18"/>
               </w:rPr>
-              <w:t xml:space="preserve"> Ancho : {{</w:t>
+              <w:t xml:space="preserve"> </w:t>
+            </w:r>
+            <w:proofErr w:type="gramStart"/>
+            <w:r>
+              <w:rPr>
+                <w:rFonts w:ascii="Noto Sans" w:hAnsi="Noto Sans" w:cs="Noto Sans"/>
+                <w:color w:val="15438E"/>
+                <w:sz w:val="18"/>
+                <w:szCs w:val="18"/>
+              </w:rPr>
+              <w:t>Ancho :</w:t>
+            </w:r>
+            <w:proofErr w:type="gramEnd"/>
+            <w:r>
+              <w:rPr>
+                <w:rFonts w:ascii="Noto Sans" w:hAnsi="Noto Sans" w:cs="Noto Sans"/>
+                <w:color w:val="15438E"/>
+                <w:sz w:val="18"/>
+                <w:szCs w:val="18"/>
+              </w:rPr>
+              <w:t xml:space="preserve"> {{</w:t>
             </w:r>
             <w:proofErr w:type="spellStart"/>
             <w:r>
@@ -8511,14 +8843,25 @@
                 <w:szCs w:val="18"/>
               </w:rPr>
             </w:pPr>
-            <w:r>
-              <w:rPr>
-                <w:rFonts w:ascii="Noto Sans" w:hAnsi="Noto Sans" w:cs="Noto Sans"/>
-                <w:color w:val="15438E"/>
-                <w:sz w:val="18"/>
-                <w:szCs w:val="18"/>
-              </w:rPr>
-              <w:t>Largo : {{</w:t>
+            <w:proofErr w:type="gramStart"/>
+            <w:r>
+              <w:rPr>
+                <w:rFonts w:ascii="Noto Sans" w:hAnsi="Noto Sans" w:cs="Noto Sans"/>
+                <w:color w:val="15438E"/>
+                <w:sz w:val="18"/>
+                <w:szCs w:val="18"/>
+              </w:rPr>
+              <w:t>Largo :</w:t>
+            </w:r>
+            <w:proofErr w:type="gramEnd"/>
+            <w:r>
+              <w:rPr>
+                <w:rFonts w:ascii="Noto Sans" w:hAnsi="Noto Sans" w:cs="Noto Sans"/>
+                <w:color w:val="15438E"/>
+                <w:sz w:val="18"/>
+                <w:szCs w:val="18"/>
+              </w:rPr>
+              <w:t xml:space="preserve"> {{</w:t>
             </w:r>
             <w:proofErr w:type="spellStart"/>
             <w:r>
@@ -8661,14 +9004,25 @@
                 <w:szCs w:val="18"/>
               </w:rPr>
             </w:pPr>
-            <w:r>
-              <w:rPr>
-                <w:rFonts w:ascii="Noto Sans" w:hAnsi="Noto Sans" w:cs="Noto Sans"/>
-                <w:color w:val="15438E"/>
-                <w:sz w:val="18"/>
-                <w:szCs w:val="18"/>
-              </w:rPr>
-              <w:t>Fondo : {{</w:t>
+            <w:proofErr w:type="gramStart"/>
+            <w:r>
+              <w:rPr>
+                <w:rFonts w:ascii="Noto Sans" w:hAnsi="Noto Sans" w:cs="Noto Sans"/>
+                <w:color w:val="15438E"/>
+                <w:sz w:val="18"/>
+                <w:szCs w:val="18"/>
+              </w:rPr>
+              <w:t>Fondo :</w:t>
+            </w:r>
+            <w:proofErr w:type="gramEnd"/>
+            <w:r>
+              <w:rPr>
+                <w:rFonts w:ascii="Noto Sans" w:hAnsi="Noto Sans" w:cs="Noto Sans"/>
+                <w:color w:val="15438E"/>
+                <w:sz w:val="18"/>
+                <w:szCs w:val="18"/>
+              </w:rPr>
+              <w:t xml:space="preserve"> {{</w:t>
             </w:r>
             <w:proofErr w:type="spellStart"/>
             <w:r>
@@ -8833,6 +9187,7 @@
               <w:t xml:space="preserve"> {{</w:t>
             </w:r>
             <w:proofErr w:type="spellStart"/>
+            <w:proofErr w:type="gramStart"/>
             <w:r>
               <w:rPr>
                 <w:rFonts w:ascii="Noto Sans" w:hAnsi="Noto Sans" w:cs="Noto Sans"/>
@@ -8852,6 +9207,7 @@
               <w:t>carga</w:t>
             </w:r>
             <w:proofErr w:type="spellEnd"/>
+            <w:proofErr w:type="gramEnd"/>
             <w:r>
               <w:rPr>
                 <w:rFonts w:ascii="Noto Sans" w:hAnsi="Noto Sans" w:cs="Noto Sans"/>
@@ -8933,6 +9289,7 @@
                 <w:szCs w:val="18"/>
               </w:rPr>
             </w:pPr>
+            <w:proofErr w:type="gramStart"/>
             <w:r>
               <w:rPr>
                 <w:rFonts w:ascii="Noto Sans" w:hAnsi="Noto Sans" w:cs="Noto Sans"/>
@@ -8949,7 +9306,17 @@
                 <w:sz w:val="18"/>
                 <w:szCs w:val="18"/>
               </w:rPr>
-              <w:t xml:space="preserve"> : {{</w:t>
+              <w:t xml:space="preserve"> :</w:t>
+            </w:r>
+            <w:proofErr w:type="gramEnd"/>
+            <w:r>
+              <w:rPr>
+                <w:rFonts w:ascii="Noto Sans" w:hAnsi="Noto Sans" w:cs="Noto Sans"/>
+                <w:color w:val="15438E"/>
+                <w:sz w:val="18"/>
+                <w:szCs w:val="18"/>
+              </w:rPr>
+              <w:t xml:space="preserve"> {{</w:t>
             </w:r>
             <w:proofErr w:type="spellStart"/>
             <w:r>
@@ -9003,6 +9370,7 @@
               <w:t>{{</w:t>
             </w:r>
             <w:proofErr w:type="spellStart"/>
+            <w:proofErr w:type="gramStart"/>
             <w:r>
               <w:rPr>
                 <w:rFonts w:ascii="Noto Sans" w:hAnsi="Noto Sans" w:cs="Noto Sans"/>
@@ -9013,6 +9381,7 @@
               <w:t>p.extra</w:t>
             </w:r>
             <w:proofErr w:type="spellEnd"/>
+            <w:proofErr w:type="gramEnd"/>
             <w:r>
               <w:rPr>
                 <w:rFonts w:ascii="Noto Sans" w:hAnsi="Noto Sans" w:cs="Noto Sans"/>
@@ -9022,93 +9391,6 @@
               </w:rPr>
               <w:t>}}</w:t>
             </w:r>
-          </w:p>
-          <w:p>
-            <w:pPr>
-              <w:spacing w:after="0" w:line="240" w:lineRule="auto"/>
-              <w:ind w:left="360"/>
-              <w:jc w:val="both"/>
-              <w:rPr>
-                <w:rFonts w:ascii="Noto Sans" w:hAnsi="Noto Sans" w:cs="Noto Sans"/>
-                <w:b/>
-                <w:bCs/>
-                <w:color w:val="15438E"/>
-                <w:sz w:val="18"/>
-                <w:szCs w:val="18"/>
-                <w:lang w:val="es-MX"/>
-              </w:rPr>
-            </w:pPr>
-          </w:p>
-          <w:p>
-            <w:pPr>
-              <w:spacing w:after="0" w:line="240" w:lineRule="auto"/>
-              <w:ind w:left="360"/>
-              <w:jc w:val="both"/>
-              <w:rPr>
-                <w:rFonts w:ascii="Noto Sans" w:hAnsi="Noto Sans" w:cs="Noto Sans"/>
-                <w:b/>
-                <w:bCs/>
-                <w:color w:val="15438E"/>
-                <w:sz w:val="18"/>
-                <w:szCs w:val="18"/>
-                <w:lang w:val="es-MX"/>
-              </w:rPr>
-            </w:pPr>
-          </w:p>
-          <w:p>
-            <w:pPr>
-              <w:spacing w:after="0" w:line="240" w:lineRule="auto"/>
-              <w:ind w:left="360"/>
-              <w:jc w:val="both"/>
-              <w:rPr>
-                <w:rFonts w:ascii="Noto Sans" w:hAnsi="Noto Sans" w:cs="Noto Sans"/>
-                <w:b/>
-                <w:bCs/>
-                <w:color w:val="15438E"/>
-                <w:sz w:val="18"/>
-                <w:szCs w:val="18"/>
-                <w:lang w:val="es-MX"/>
-              </w:rPr>
-            </w:pPr>
-          </w:p>
-          <w:p>
-            <w:pPr>
-              <w:spacing w:after="0" w:line="240" w:lineRule="auto"/>
-              <w:ind w:left="360"/>
-              <w:jc w:val="both"/>
-              <w:rPr>
-                <w:rFonts w:ascii="Noto Sans" w:hAnsi="Noto Sans" w:cs="Noto Sans"/>
-                <w:color w:val="15438E"/>
-                <w:sz w:val="18"/>
-                <w:szCs w:val="18"/>
-              </w:rPr>
-            </w:pPr>
-          </w:p>
-          <w:p>
-            <w:pPr>
-              <w:spacing w:after="0" w:line="240" w:lineRule="auto"/>
-              <w:ind w:left="360"/>
-              <w:jc w:val="both"/>
-              <w:rPr>
-                <w:rFonts w:ascii="Noto Sans" w:hAnsi="Noto Sans" w:cs="Noto Sans"/>
-                <w:color w:val="15438E"/>
-                <w:sz w:val="16"/>
-                <w:szCs w:val="16"/>
-              </w:rPr>
-            </w:pPr>
-          </w:p>
-          <w:p>
-            <w:pPr>
-              <w:spacing w:after="0" w:line="240" w:lineRule="auto"/>
-              <w:ind w:left="360"/>
-              <w:jc w:val="both"/>
-              <w:rPr>
-                <w:rFonts w:ascii="Noto Sans" w:hAnsi="Noto Sans" w:cs="Noto Sans"/>
-                <w:color w:val="15438E"/>
-                <w:sz w:val="16"/>
-                <w:szCs w:val="16"/>
-              </w:rPr>
-            </w:pPr>
           </w:p>
         </w:tc>
       </w:tr>
@@ -9118,7 +9400,7 @@
         </w:trPr>
         <w:tc>
           <w:tcPr>
-            <w:tcW w:w="881" w:type="dxa"/>
+            <w:tcW w:w="1021" w:type="dxa"/>
             <w:tcBorders>
               <w:top w:val="single" w:sz="4" w:space="0" w:color="BFBFBF" w:themeColor="background1" w:themeShade="BF"/>
               <w:left w:val="single" w:sz="4" w:space="0" w:color="BFBFBF" w:themeColor="background1" w:themeShade="BF"/>
@@ -9192,7 +9474,7 @@
         </w:tc>
         <w:tc>
           <w:tcPr>
-            <w:tcW w:w="776" w:type="dxa"/>
+            <w:tcW w:w="1134" w:type="dxa"/>
             <w:tcBorders>
               <w:top w:val="single" w:sz="4" w:space="0" w:color="BFBFBF" w:themeColor="background1" w:themeShade="BF"/>
               <w:left w:val="single" w:sz="6" w:space="0" w:color="BFBFBF" w:themeColor="background1" w:themeShade="BF"/>
@@ -9220,7 +9502,7 @@
         </w:tc>
         <w:tc>
           <w:tcPr>
-            <w:tcW w:w="1124" w:type="dxa"/>
+            <w:tcW w:w="1191" w:type="dxa"/>
             <w:tcBorders>
               <w:top w:val="single" w:sz="4" w:space="0" w:color="BFBFBF" w:themeColor="background1" w:themeShade="BF"/>
               <w:left w:val="single" w:sz="6" w:space="0" w:color="BFBFBF" w:themeColor="background1" w:themeShade="BF"/>
@@ -9307,7 +9589,7 @@
         </w:trPr>
         <w:tc>
           <w:tcPr>
-            <w:tcW w:w="881" w:type="dxa"/>
+            <w:tcW w:w="1021" w:type="dxa"/>
             <w:tcBorders>
               <w:top w:val="single" w:sz="4" w:space="0" w:color="BFBFBF" w:themeColor="background1" w:themeShade="BF"/>
               <w:left w:val="single" w:sz="4" w:space="0" w:color="BFBFBF" w:themeColor="background1" w:themeShade="BF"/>
@@ -9393,7 +9675,7 @@
         </w:tc>
         <w:tc>
           <w:tcPr>
-            <w:tcW w:w="776" w:type="dxa"/>
+            <w:tcW w:w="1134" w:type="dxa"/>
             <w:tcBorders>
               <w:top w:val="single" w:sz="4" w:space="0" w:color="BFBFBF" w:themeColor="background1" w:themeShade="BF"/>
               <w:left w:val="single" w:sz="6" w:space="0" w:color="BFBFBF" w:themeColor="background1" w:themeShade="BF"/>
@@ -9447,7 +9729,7 @@
         </w:tc>
         <w:tc>
           <w:tcPr>
-            <w:tcW w:w="1124" w:type="dxa"/>
+            <w:tcW w:w="1191" w:type="dxa"/>
             <w:tcBorders>
               <w:top w:val="single" w:sz="4" w:space="0" w:color="BFBFBF" w:themeColor="background1" w:themeShade="BF"/>
               <w:left w:val="single" w:sz="6" w:space="0" w:color="BFBFBF" w:themeColor="background1" w:themeShade="BF"/>
@@ -9670,7 +9952,7 @@
         </w:trPr>
         <w:tc>
           <w:tcPr>
-            <w:tcW w:w="881" w:type="dxa"/>
+            <w:tcW w:w="1021" w:type="dxa"/>
             <w:tcBorders>
               <w:top w:val="single" w:sz="4" w:space="0" w:color="BFBFBF" w:themeColor="background1" w:themeShade="BF"/>
               <w:left w:val="single" w:sz="4" w:space="0" w:color="BFBFBF" w:themeColor="background1" w:themeShade="BF"/>
@@ -9763,7 +10045,7 @@
         </w:tc>
         <w:tc>
           <w:tcPr>
-            <w:tcW w:w="776" w:type="dxa"/>
+            <w:tcW w:w="1134" w:type="dxa"/>
             <w:tcBorders>
               <w:top w:val="single" w:sz="4" w:space="0" w:color="BFBFBF" w:themeColor="background1" w:themeShade="BF"/>
               <w:left w:val="single" w:sz="6" w:space="0" w:color="BFBFBF" w:themeColor="background1" w:themeShade="BF"/>
@@ -9815,7 +10097,7 @@
         </w:tc>
         <w:tc>
           <w:tcPr>
-            <w:tcW w:w="1124" w:type="dxa"/>
+            <w:tcW w:w="1191" w:type="dxa"/>
             <w:tcBorders>
               <w:top w:val="single" w:sz="4" w:space="0" w:color="BFBFBF" w:themeColor="background1" w:themeShade="BF"/>
               <w:left w:val="single" w:sz="6" w:space="0" w:color="BFBFBF" w:themeColor="background1" w:themeShade="BF"/>
@@ -10420,7 +10702,6 @@
           <w:sz w:val="18"/>
           <w:szCs w:val="18"/>
         </w:rPr>
-        <w:lastRenderedPageBreak/>
         <w:t>El paso (distancia) en el troquelado es de 50 mm mismos que permiten la graduación de la viga.</w:t>
       </w:r>
       <w:r>
@@ -10847,6 +11128,7 @@
                 <w:sz w:val="24"/>
                 <w:szCs w:val="24"/>
               </w:rPr>
+              <w:lastRenderedPageBreak/>
               <w:t>FACTOR DE SEGURIDAD LOS MARCOS DE  1.94</w:t>
             </w:r>
           </w:p>
@@ -11448,6 +11730,7 @@
                 <w:sz w:val="24"/>
                 <w:szCs w:val="24"/>
               </w:rPr>
+              <w:lastRenderedPageBreak/>
               <w:t>Viga tipo “CAJA</w:t>
             </w:r>
           </w:p>
@@ -11862,7 +12145,6 @@
               <w:rPr>
                 <w:noProof/>
               </w:rPr>
-              <w:lastRenderedPageBreak/>
               <w:drawing>
                 <wp:inline distT="0" distB="0" distL="0" distR="0" wp14:anchorId="54797019" wp14:editId="160F6B25">
                   <wp:extent cx="2031365" cy="1061085"/>
@@ -12126,6 +12408,7 @@
                 <w:sz w:val="24"/>
                 <w:szCs w:val="24"/>
               </w:rPr>
+              <w:lastRenderedPageBreak/>
               <w:drawing>
                 <wp:inline distT="0" distB="0" distL="0" distR="0" wp14:anchorId="79D2C034" wp14:editId="441FD042">
                   <wp:extent cx="1943100" cy="1209675"/>
@@ -12262,6 +12545,7 @@
                 <w:sz w:val="18"/>
                 <w:szCs w:val="18"/>
               </w:rPr>
+              <w:lastRenderedPageBreak/>
               <w:br/>
             </w:r>
             <w:r>
@@ -12660,17 +12944,7 @@
                 <w:sz w:val="16"/>
                 <w:szCs w:val="16"/>
               </w:rPr>
-              <w:t xml:space="preserve">Elementos opcionales de los sistemas de almacenamiento los cuales se encuentran fabricados con acero estructural de 6” de </w:t>
-            </w:r>
-            <w:r>
-              <w:rPr>
-                <w:rFonts w:ascii="Noto Sans" w:hAnsi="Noto Sans" w:cs="Noto Sans"/>
-                <w:color w:val="15438E"/>
-                <w:sz w:val="16"/>
-                <w:szCs w:val="16"/>
-              </w:rPr>
-              <w:lastRenderedPageBreak/>
-              <w:t xml:space="preserve">peralte y una altura de 500 </w:t>
+              <w:t xml:space="preserve">Elementos opcionales de los sistemas de almacenamiento los cuales se encuentran fabricados con acero estructural de 6” de peralte y una altura de 500 </w:t>
             </w:r>
             <w:proofErr w:type="spellStart"/>
             <w:r>
@@ -12796,6 +13070,7 @@
                 <w:sz w:val="24"/>
                 <w:szCs w:val="24"/>
               </w:rPr>
+              <w:lastRenderedPageBreak/>
               <w:drawing>
                 <wp:inline distT="0" distB="0" distL="0" distR="0" wp14:anchorId="06105F2A" wp14:editId="3D1F87CE">
                   <wp:extent cx="1915684" cy="1638300"/>
@@ -12897,6 +13172,7 @@
                 <w:sz w:val="18"/>
                 <w:szCs w:val="18"/>
               </w:rPr>
+              <w:lastRenderedPageBreak/>
               <w:br/>
             </w:r>
             <w:r>
@@ -13524,6 +13800,7 @@
           <w:rFonts w:ascii="Noto Sans" w:hAnsi="Noto Sans" w:cs="Noto Sans"/>
           <w:color w:val="15438E"/>
         </w:rPr>
+        <w:lastRenderedPageBreak/>
         <w:t xml:space="preserve">La capacidad de almacenamiento del sistema será de </w:t>
       </w:r>
       <w:r>
@@ -14810,7 +15087,17 @@
                 <w:sz w:val="18"/>
                 <w:szCs w:val="18"/>
               </w:rPr>
-              <w:t>_selectivo</w:t>
+              <w:t>_</w:t>
+            </w:r>
+            <w:proofErr w:type="gramStart"/>
+            <w:r>
+              <w:rPr>
+                <w:rFonts w:ascii="Noto Sans" w:hAnsi="Noto Sans" w:cs="Noto Sans"/>
+                <w:color w:val="15438E"/>
+                <w:sz w:val="18"/>
+                <w:szCs w:val="18"/>
+              </w:rPr>
+              <w:t>selectivo</w:t>
             </w:r>
             <w:proofErr w:type="spellEnd"/>
             <w:r>
@@ -14829,7 +15116,17 @@
                 <w:sz w:val="18"/>
                 <w:szCs w:val="18"/>
               </w:rPr>
-              <w:t>}}</w:t>
+              <w:t>}</w:t>
+            </w:r>
+            <w:proofErr w:type="gramEnd"/>
+            <w:r>
+              <w:rPr>
+                <w:rFonts w:ascii="Noto Sans" w:hAnsi="Noto Sans" w:cs="Noto Sans"/>
+                <w:color w:val="15438E"/>
+                <w:sz w:val="18"/>
+                <w:szCs w:val="18"/>
+              </w:rPr>
+              <w:t>}</w:t>
             </w:r>
           </w:p>
           <w:p>
@@ -14996,16 +15293,36 @@
                 <w:sz w:val="18"/>
                 <w:szCs w:val="18"/>
               </w:rPr>
-              <w:t xml:space="preserve"> == 1</w:t>
-            </w:r>
-            <w:r>
-              <w:rPr>
-                <w:rFonts w:ascii="Noto Sans" w:hAnsi="Noto Sans" w:cs="Noto Sans"/>
-                <w:color w:val="15438E"/>
-                <w:sz w:val="18"/>
-                <w:szCs w:val="18"/>
-              </w:rPr>
-              <w:t xml:space="preserve">  %}</w:t>
+              <w:t xml:space="preserve"> == </w:t>
+            </w:r>
+            <w:proofErr w:type="gramStart"/>
+            <w:r>
+              <w:rPr>
+                <w:rFonts w:ascii="Noto Sans" w:hAnsi="Noto Sans" w:cs="Noto Sans"/>
+                <w:color w:val="15438E"/>
+                <w:sz w:val="18"/>
+                <w:szCs w:val="18"/>
+              </w:rPr>
+              <w:t>1</w:t>
+            </w:r>
+            <w:r>
+              <w:rPr>
+                <w:rFonts w:ascii="Noto Sans" w:hAnsi="Noto Sans" w:cs="Noto Sans"/>
+                <w:color w:val="15438E"/>
+                <w:sz w:val="18"/>
+                <w:szCs w:val="18"/>
+              </w:rPr>
+              <w:t xml:space="preserve">  %</w:t>
+            </w:r>
+            <w:proofErr w:type="gramEnd"/>
+            <w:r>
+              <w:rPr>
+                <w:rFonts w:ascii="Noto Sans" w:hAnsi="Noto Sans" w:cs="Noto Sans"/>
+                <w:color w:val="15438E"/>
+                <w:sz w:val="18"/>
+                <w:szCs w:val="18"/>
+              </w:rPr>
+              <w:t>}</w:t>
             </w:r>
             <w:r>
               <w:rPr>
@@ -15339,7 +15656,17 @@
                 <w:sz w:val="18"/>
                 <w:szCs w:val="18"/>
               </w:rPr>
-              <w:t>costo_instalacion</w:t>
+              <w:t>costo_</w:t>
+            </w:r>
+            <w:proofErr w:type="gramStart"/>
+            <w:r>
+              <w:rPr>
+                <w:rFonts w:ascii="Noto Sans" w:hAnsi="Noto Sans" w:cs="Noto Sans"/>
+                <w:color w:val="15438E"/>
+                <w:sz w:val="18"/>
+                <w:szCs w:val="18"/>
+              </w:rPr>
+              <w:t>instalacion</w:t>
             </w:r>
             <w:proofErr w:type="spellEnd"/>
             <w:r>
@@ -15358,7 +15685,17 @@
                 <w:sz w:val="18"/>
                 <w:szCs w:val="18"/>
               </w:rPr>
-              <w:t>}}</w:t>
+              <w:t>}</w:t>
+            </w:r>
+            <w:proofErr w:type="gramEnd"/>
+            <w:r>
+              <w:rPr>
+                <w:rFonts w:ascii="Noto Sans" w:hAnsi="Noto Sans" w:cs="Noto Sans"/>
+                <w:color w:val="15438E"/>
+                <w:sz w:val="18"/>
+                <w:szCs w:val="18"/>
+              </w:rPr>
+              <w:t>}</w:t>
             </w:r>
           </w:p>
           <w:p>
@@ -15648,6 +15985,7 @@
               </w:rPr>
               <w:t>$</w:t>
             </w:r>
+            <w:proofErr w:type="gramStart"/>
             <w:r>
               <w:rPr>
                 <w:rFonts w:ascii="Noto Sans" w:hAnsi="Noto Sans" w:cs="Noto Sans"/>
@@ -15674,7 +16012,17 @@
                 <w:sz w:val="18"/>
                 <w:szCs w:val="18"/>
               </w:rPr>
-              <w:t>costo_flete</w:t>
+              <w:t>costo</w:t>
+            </w:r>
+            <w:proofErr w:type="gramEnd"/>
+            <w:r>
+              <w:rPr>
+                <w:rFonts w:ascii="Noto Sans" w:hAnsi="Noto Sans" w:cs="Noto Sans"/>
+                <w:color w:val="15438E"/>
+                <w:sz w:val="18"/>
+                <w:szCs w:val="18"/>
+              </w:rPr>
+              <w:t>_flete</w:t>
             </w:r>
             <w:proofErr w:type="spellEnd"/>
             <w:r>
@@ -15717,6 +16065,7 @@
               <w:t xml:space="preserve">{% </w:t>
             </w:r>
             <w:proofErr w:type="spellStart"/>
+            <w:proofErr w:type="gramStart"/>
             <w:r>
               <w:rPr>
                 <w:rFonts w:ascii="Noto Sans" w:hAnsi="Noto Sans" w:cs="Noto Sans"/>
@@ -15734,7 +16083,17 @@
                 <w:sz w:val="18"/>
                 <w:szCs w:val="18"/>
               </w:rPr>
-              <w:t xml:space="preserve">  %}</w:t>
+              <w:t xml:space="preserve">  %</w:t>
+            </w:r>
+            <w:proofErr w:type="gramEnd"/>
+            <w:r>
+              <w:rPr>
+                <w:rFonts w:ascii="Noto Sans" w:hAnsi="Noto Sans" w:cs="Noto Sans"/>
+                <w:color w:val="15438E"/>
+                <w:sz w:val="18"/>
+                <w:szCs w:val="18"/>
+              </w:rPr>
+              <w:t>}</w:t>
             </w:r>
           </w:p>
         </w:tc>
@@ -16314,6 +16673,7 @@
         </w:rPr>
         <w:t xml:space="preserve">2. El plazo de entrega para el presente proyecto es de </w:t>
       </w:r>
+      <w:proofErr w:type="gramStart"/>
       <w:r>
         <w:rPr>
           <w:rFonts w:ascii="Noto Sans" w:hAnsi="Noto Sans" w:cs="Noto Sans"/>
@@ -16321,7 +16681,17 @@
           <w:sz w:val="16"/>
           <w:szCs w:val="16"/>
         </w:rPr>
-        <w:t>{{ tiempo }}</w:t>
+        <w:t>{{ tiempo</w:t>
+      </w:r>
+      <w:proofErr w:type="gramEnd"/>
+      <w:r>
+        <w:rPr>
+          <w:rFonts w:ascii="Noto Sans" w:hAnsi="Noto Sans" w:cs="Noto Sans"/>
+          <w:color w:val="15438E"/>
+          <w:sz w:val="16"/>
+          <w:szCs w:val="16"/>
+        </w:rPr>
+        <w:t xml:space="preserve"> }}</w:t>
       </w:r>
       <w:r>
         <w:rPr>
@@ -17637,7 +18007,7 @@
 </file>
 
 <file path=word/endnotes.xml><?xml version="1.0" encoding="utf-8"?>
-<w:endnotes xmlns:wpc="http://schemas.microsoft.com/office/word/2010/wordprocessingCanvas" xmlns:cx="http://schemas.microsoft.com/office/drawing/2014/chartex" xmlns:cx1="http://schemas.microsoft.com/office/drawing/2015/9/8/chartex" xmlns:cx2="http://schemas.microsoft.com/office/drawing/2015/10/21/chartex" xmlns:cx3="http://schemas.microsoft.com/office/drawing/2016/5/9/chartex" xmlns:cx4="http://schemas.microsoft.com/office/drawing/2016/5/10/chartex" xmlns:cx5="http://schemas.microsoft.com/office/drawing/2016/5/11/chartex" xmlns:cx6="http://schemas.microsoft.com/office/drawing/2016/5/12/chartex" xmlns:cx7="http://schemas.microsoft.com/office/drawing/2016/5/13/chartex" xmlns:cx8="http://schemas.microsoft.com/office/drawing/2016/5/14/chartex" xmlns:mc="http://schemas.openxmlformats.org/markup-compatibility/2006" xmlns:aink="http://schemas.microsoft.com/office/drawing/2016/ink" xmlns:am3d="http://schemas.microsoft.com/office/drawing/2017/model3d" xmlns:o="urn:schemas-microsoft-com:office:office" xmlns:oel="http://schemas.microsoft.com/office/2019/extlst" xmlns:r="http://schemas.openxmlformats.org/officeDocument/2006/relationships" xmlns:m="http://schemas.openxmlformats.org/officeDocument/2006/math" xmlns:v="urn:schemas-microsoft-com:vml" xmlns:wp14="http://schemas.microsoft.com/office/word/2010/wordprocessingDrawing" xmlns:wp="http://schemas.openxmlformats.org/drawingml/2006/wordprocessingDrawing" xmlns:w10="urn:schemas-microsoft-com:office:word" xmlns:w="http://schemas.openxmlformats.org/wordprocessingml/2006/main" xmlns:w14="http://schemas.microsoft.com/office/word/2010/wordml" xmlns:w15="http://schemas.microsoft.com/office/word/2012/wordml" xmlns:w16cex="http://schemas.microsoft.com/office/word/2018/wordml/cex" xmlns:w16cid="http://schemas.microsoft.com/office/word/2016/wordml/cid" xmlns:w16="http://schemas.microsoft.com/office/word/2018/wordml" xmlns:w16du="http://schemas.microsoft.com/office/word/2023/wordml/word16du" xmlns:w16sdtdh="http://schemas.microsoft.com/office/word/2020/wordml/sdtdatahash" xmlns:w16se="http://schemas.microsoft.com/office/word/2015/wordml/symex" xmlns:wpg="http://schemas.microsoft.com/office/word/2010/wordprocessingGroup" xmlns:wpi="http://schemas.microsoft.com/office/word/2010/wordprocessingInk" xmlns:wne="http://schemas.microsoft.com/office/word/2006/wordml" xmlns:wps="http://schemas.microsoft.com/office/word/2010/wordprocessingShape" mc:Ignorable="w14 w15 w16se w16cid w16 w16cex w16sdtdh w16du wp14">
+<w:endnotes xmlns:wpc="http://schemas.microsoft.com/office/word/2010/wordprocessingCanvas" xmlns:cx="http://schemas.microsoft.com/office/drawing/2014/chartex" xmlns:cx1="http://schemas.microsoft.com/office/drawing/2015/9/8/chartex" xmlns:cx2="http://schemas.microsoft.com/office/drawing/2015/10/21/chartex" xmlns:cx3="http://schemas.microsoft.com/office/drawing/2016/5/9/chartex" xmlns:cx4="http://schemas.microsoft.com/office/drawing/2016/5/10/chartex" xmlns:cx5="http://schemas.microsoft.com/office/drawing/2016/5/11/chartex" xmlns:cx6="http://schemas.microsoft.com/office/drawing/2016/5/12/chartex" xmlns:cx7="http://schemas.microsoft.com/office/drawing/2016/5/13/chartex" xmlns:cx8="http://schemas.microsoft.com/office/drawing/2016/5/14/chartex" xmlns:mc="http://schemas.openxmlformats.org/markup-compatibility/2006" xmlns:aink="http://schemas.microsoft.com/office/drawing/2016/ink" xmlns:am3d="http://schemas.microsoft.com/office/drawing/2017/model3d" xmlns:o="urn:schemas-microsoft-com:office:office" xmlns:r="http://schemas.openxmlformats.org/officeDocument/2006/relationships" xmlns:m="http://schemas.openxmlformats.org/officeDocument/2006/math" xmlns:v="urn:schemas-microsoft-com:vml" xmlns:wp14="http://schemas.microsoft.com/office/word/2010/wordprocessingDrawing" xmlns:wp="http://schemas.openxmlformats.org/drawingml/2006/wordprocessingDrawing" xmlns:w10="urn:schemas-microsoft-com:office:word" xmlns:w="http://schemas.openxmlformats.org/wordprocessingml/2006/main" xmlns:w14="http://schemas.microsoft.com/office/word/2010/wordml" xmlns:w15="http://schemas.microsoft.com/office/word/2012/wordml" xmlns:w16cex="http://schemas.microsoft.com/office/word/2018/wordml/cex" xmlns:w16cid="http://schemas.microsoft.com/office/word/2016/wordml/cid" xmlns:w16="http://schemas.microsoft.com/office/word/2018/wordml" xmlns:w16sdtdh="http://schemas.microsoft.com/office/word/2020/wordml/sdtdatahash" xmlns:w16se="http://schemas.microsoft.com/office/word/2015/wordml/symex" xmlns:wpg="http://schemas.microsoft.com/office/word/2010/wordprocessingGroup" xmlns:wpi="http://schemas.microsoft.com/office/word/2010/wordprocessingInk" xmlns:wne="http://schemas.microsoft.com/office/word/2006/wordml" xmlns:wps="http://schemas.microsoft.com/office/word/2010/wordprocessingShape" mc:Ignorable="w14 w15 w16se w16cid w16 w16cex w16sdtdh wp14">
   <w:endnote w:type="separator" w:id="-1">
     <w:p>
       <w:pPr>
@@ -17662,7 +18032,7 @@
 </file>
 
 <file path=word/footer1.xml><?xml version="1.0" encoding="utf-8"?>
-<w:ftr xmlns:wpc="http://schemas.microsoft.com/office/word/2010/wordprocessingCanvas" xmlns:cx="http://schemas.microsoft.com/office/drawing/2014/chartex" xmlns:cx1="http://schemas.microsoft.com/office/drawing/2015/9/8/chartex" xmlns:cx2="http://schemas.microsoft.com/office/drawing/2015/10/21/chartex" xmlns:cx3="http://schemas.microsoft.com/office/drawing/2016/5/9/chartex" xmlns:cx4="http://schemas.microsoft.com/office/drawing/2016/5/10/chartex" xmlns:cx5="http://schemas.microsoft.com/office/drawing/2016/5/11/chartex" xmlns:cx6="http://schemas.microsoft.com/office/drawing/2016/5/12/chartex" xmlns:cx7="http://schemas.microsoft.com/office/drawing/2016/5/13/chartex" xmlns:cx8="http://schemas.microsoft.com/office/drawing/2016/5/14/chartex" xmlns:mc="http://schemas.openxmlformats.org/markup-compatibility/2006" xmlns:aink="http://schemas.microsoft.com/office/drawing/2016/ink" xmlns:am3d="http://schemas.microsoft.com/office/drawing/2017/model3d" xmlns:o="urn:schemas-microsoft-com:office:office" xmlns:oel="http://schemas.microsoft.com/office/2019/extlst" xmlns:r="http://schemas.openxmlformats.org/officeDocument/2006/relationships" xmlns:m="http://schemas.openxmlformats.org/officeDocument/2006/math" xmlns:v="urn:schemas-microsoft-com:vml" xmlns:wp14="http://schemas.microsoft.com/office/word/2010/wordprocessingDrawing" xmlns:wp="http://schemas.openxmlformats.org/drawingml/2006/wordprocessingDrawing" xmlns:w10="urn:schemas-microsoft-com:office:word" xmlns:w="http://schemas.openxmlformats.org/wordprocessingml/2006/main" xmlns:w14="http://schemas.microsoft.com/office/word/2010/wordml" xmlns:w15="http://schemas.microsoft.com/office/word/2012/wordml" xmlns:w16cex="http://schemas.microsoft.com/office/word/2018/wordml/cex" xmlns:w16cid="http://schemas.microsoft.com/office/word/2016/wordml/cid" xmlns:w16="http://schemas.microsoft.com/office/word/2018/wordml" xmlns:w16du="http://schemas.microsoft.com/office/word/2023/wordml/word16du" xmlns:w16sdtdh="http://schemas.microsoft.com/office/word/2020/wordml/sdtdatahash" xmlns:w16se="http://schemas.microsoft.com/office/word/2015/wordml/symex" xmlns:wpg="http://schemas.microsoft.com/office/word/2010/wordprocessingGroup" xmlns:wpi="http://schemas.microsoft.com/office/word/2010/wordprocessingInk" xmlns:wne="http://schemas.microsoft.com/office/word/2006/wordml" xmlns:wps="http://schemas.microsoft.com/office/word/2010/wordprocessingShape" mc:Ignorable="w14 w15 w16se w16cid w16 w16cex w16sdtdh w16du wp14">
+<w:ftr xmlns:wpc="http://schemas.microsoft.com/office/word/2010/wordprocessingCanvas" xmlns:cx="http://schemas.microsoft.com/office/drawing/2014/chartex" xmlns:cx1="http://schemas.microsoft.com/office/drawing/2015/9/8/chartex" xmlns:cx2="http://schemas.microsoft.com/office/drawing/2015/10/21/chartex" xmlns:cx3="http://schemas.microsoft.com/office/drawing/2016/5/9/chartex" xmlns:cx4="http://schemas.microsoft.com/office/drawing/2016/5/10/chartex" xmlns:cx5="http://schemas.microsoft.com/office/drawing/2016/5/11/chartex" xmlns:cx6="http://schemas.microsoft.com/office/drawing/2016/5/12/chartex" xmlns:cx7="http://schemas.microsoft.com/office/drawing/2016/5/13/chartex" xmlns:cx8="http://schemas.microsoft.com/office/drawing/2016/5/14/chartex" xmlns:mc="http://schemas.openxmlformats.org/markup-compatibility/2006" xmlns:aink="http://schemas.microsoft.com/office/drawing/2016/ink" xmlns:am3d="http://schemas.microsoft.com/office/drawing/2017/model3d" xmlns:o="urn:schemas-microsoft-com:office:office" xmlns:r="http://schemas.openxmlformats.org/officeDocument/2006/relationships" xmlns:m="http://schemas.openxmlformats.org/officeDocument/2006/math" xmlns:v="urn:schemas-microsoft-com:vml" xmlns:wp14="http://schemas.microsoft.com/office/word/2010/wordprocessingDrawing" xmlns:wp="http://schemas.openxmlformats.org/drawingml/2006/wordprocessingDrawing" xmlns:w10="urn:schemas-microsoft-com:office:word" xmlns:w="http://schemas.openxmlformats.org/wordprocessingml/2006/main" xmlns:w14="http://schemas.microsoft.com/office/word/2010/wordml" xmlns:w15="http://schemas.microsoft.com/office/word/2012/wordml" xmlns:w16cex="http://schemas.microsoft.com/office/word/2018/wordml/cex" xmlns:w16cid="http://schemas.microsoft.com/office/word/2016/wordml/cid" xmlns:w16="http://schemas.microsoft.com/office/word/2018/wordml" xmlns:w16sdtdh="http://schemas.microsoft.com/office/word/2020/wordml/sdtdatahash" xmlns:w16se="http://schemas.microsoft.com/office/word/2015/wordml/symex" xmlns:wpg="http://schemas.microsoft.com/office/word/2010/wordprocessingGroup" xmlns:wpi="http://schemas.microsoft.com/office/word/2010/wordprocessingInk" xmlns:wne="http://schemas.microsoft.com/office/word/2006/wordml" xmlns:wps="http://schemas.microsoft.com/office/word/2010/wordprocessingShape" mc:Ignorable="w14 w15 w16se w16cid w16 w16cex w16sdtdh wp14">
   <w:p>
     <w:pPr>
       <w:pStyle w:val="Piedepgina"/>
@@ -17889,7 +18259,7 @@
 </file>
 
 <file path=word/footer2.xml><?xml version="1.0" encoding="utf-8"?>
-<w:ftr xmlns:wpc="http://schemas.microsoft.com/office/word/2010/wordprocessingCanvas" xmlns:cx="http://schemas.microsoft.com/office/drawing/2014/chartex" xmlns:cx1="http://schemas.microsoft.com/office/drawing/2015/9/8/chartex" xmlns:cx2="http://schemas.microsoft.com/office/drawing/2015/10/21/chartex" xmlns:cx3="http://schemas.microsoft.com/office/drawing/2016/5/9/chartex" xmlns:cx4="http://schemas.microsoft.com/office/drawing/2016/5/10/chartex" xmlns:cx5="http://schemas.microsoft.com/office/drawing/2016/5/11/chartex" xmlns:cx6="http://schemas.microsoft.com/office/drawing/2016/5/12/chartex" xmlns:cx7="http://schemas.microsoft.com/office/drawing/2016/5/13/chartex" xmlns:cx8="http://schemas.microsoft.com/office/drawing/2016/5/14/chartex" xmlns:mc="http://schemas.openxmlformats.org/markup-compatibility/2006" xmlns:aink="http://schemas.microsoft.com/office/drawing/2016/ink" xmlns:am3d="http://schemas.microsoft.com/office/drawing/2017/model3d" xmlns:o="urn:schemas-microsoft-com:office:office" xmlns:oel="http://schemas.microsoft.com/office/2019/extlst" xmlns:r="http://schemas.openxmlformats.org/officeDocument/2006/relationships" xmlns:m="http://schemas.openxmlformats.org/officeDocument/2006/math" xmlns:v="urn:schemas-microsoft-com:vml" xmlns:wp14="http://schemas.microsoft.com/office/word/2010/wordprocessingDrawing" xmlns:wp="http://schemas.openxmlformats.org/drawingml/2006/wordprocessingDrawing" xmlns:w10="urn:schemas-microsoft-com:office:word" xmlns:w="http://schemas.openxmlformats.org/wordprocessingml/2006/main" xmlns:w14="http://schemas.microsoft.com/office/word/2010/wordml" xmlns:w15="http://schemas.microsoft.com/office/word/2012/wordml" xmlns:w16cex="http://schemas.microsoft.com/office/word/2018/wordml/cex" xmlns:w16cid="http://schemas.microsoft.com/office/word/2016/wordml/cid" xmlns:w16="http://schemas.microsoft.com/office/word/2018/wordml" xmlns:w16du="http://schemas.microsoft.com/office/word/2023/wordml/word16du" xmlns:w16sdtdh="http://schemas.microsoft.com/office/word/2020/wordml/sdtdatahash" xmlns:w16se="http://schemas.microsoft.com/office/word/2015/wordml/symex" xmlns:wpg="http://schemas.microsoft.com/office/word/2010/wordprocessingGroup" xmlns:wpi="http://schemas.microsoft.com/office/word/2010/wordprocessingInk" xmlns:wne="http://schemas.microsoft.com/office/word/2006/wordml" xmlns:wps="http://schemas.microsoft.com/office/word/2010/wordprocessingShape" mc:Ignorable="w14 w15 w16se w16cid w16 w16cex w16sdtdh w16du wp14">
+<w:ftr xmlns:wpc="http://schemas.microsoft.com/office/word/2010/wordprocessingCanvas" xmlns:cx="http://schemas.microsoft.com/office/drawing/2014/chartex" xmlns:cx1="http://schemas.microsoft.com/office/drawing/2015/9/8/chartex" xmlns:cx2="http://schemas.microsoft.com/office/drawing/2015/10/21/chartex" xmlns:cx3="http://schemas.microsoft.com/office/drawing/2016/5/9/chartex" xmlns:cx4="http://schemas.microsoft.com/office/drawing/2016/5/10/chartex" xmlns:cx5="http://schemas.microsoft.com/office/drawing/2016/5/11/chartex" xmlns:cx6="http://schemas.microsoft.com/office/drawing/2016/5/12/chartex" xmlns:cx7="http://schemas.microsoft.com/office/drawing/2016/5/13/chartex" xmlns:cx8="http://schemas.microsoft.com/office/drawing/2016/5/14/chartex" xmlns:mc="http://schemas.openxmlformats.org/markup-compatibility/2006" xmlns:aink="http://schemas.microsoft.com/office/drawing/2016/ink" xmlns:am3d="http://schemas.microsoft.com/office/drawing/2017/model3d" xmlns:o="urn:schemas-microsoft-com:office:office" xmlns:r="http://schemas.openxmlformats.org/officeDocument/2006/relationships" xmlns:m="http://schemas.openxmlformats.org/officeDocument/2006/math" xmlns:v="urn:schemas-microsoft-com:vml" xmlns:wp14="http://schemas.microsoft.com/office/word/2010/wordprocessingDrawing" xmlns:wp="http://schemas.openxmlformats.org/drawingml/2006/wordprocessingDrawing" xmlns:w10="urn:schemas-microsoft-com:office:word" xmlns:w="http://schemas.openxmlformats.org/wordprocessingml/2006/main" xmlns:w14="http://schemas.microsoft.com/office/word/2010/wordml" xmlns:w15="http://schemas.microsoft.com/office/word/2012/wordml" xmlns:w16cex="http://schemas.microsoft.com/office/word/2018/wordml/cex" xmlns:w16cid="http://schemas.microsoft.com/office/word/2016/wordml/cid" xmlns:w16="http://schemas.microsoft.com/office/word/2018/wordml" xmlns:w16sdtdh="http://schemas.microsoft.com/office/word/2020/wordml/sdtdatahash" xmlns:w16se="http://schemas.microsoft.com/office/word/2015/wordml/symex" xmlns:wpg="http://schemas.microsoft.com/office/word/2010/wordprocessingGroup" xmlns:wpi="http://schemas.microsoft.com/office/word/2010/wordprocessingInk" xmlns:wne="http://schemas.microsoft.com/office/word/2006/wordml" xmlns:wps="http://schemas.microsoft.com/office/word/2010/wordprocessingShape" mc:Ignorable="w14 w15 w16se w16cid w16 w16cex w16sdtdh wp14">
   <w:p>
     <w:pPr>
       <w:pStyle w:val="Piedepgina"/>
@@ -17960,7 +18330,7 @@
 </file>
 
 <file path=word/footnotes.xml><?xml version="1.0" encoding="utf-8"?>
-<w:footnotes xmlns:wpc="http://schemas.microsoft.com/office/word/2010/wordprocessingCanvas" xmlns:cx="http://schemas.microsoft.com/office/drawing/2014/chartex" xmlns:cx1="http://schemas.microsoft.com/office/drawing/2015/9/8/chartex" xmlns:cx2="http://schemas.microsoft.com/office/drawing/2015/10/21/chartex" xmlns:cx3="http://schemas.microsoft.com/office/drawing/2016/5/9/chartex" xmlns:cx4="http://schemas.microsoft.com/office/drawing/2016/5/10/chartex" xmlns:cx5="http://schemas.microsoft.com/office/drawing/2016/5/11/chartex" xmlns:cx6="http://schemas.microsoft.com/office/drawing/2016/5/12/chartex" xmlns:cx7="http://schemas.microsoft.com/office/drawing/2016/5/13/chartex" xmlns:cx8="http://schemas.microsoft.com/office/drawing/2016/5/14/chartex" xmlns:mc="http://schemas.openxmlformats.org/markup-compatibility/2006" xmlns:aink="http://schemas.microsoft.com/office/drawing/2016/ink" xmlns:am3d="http://schemas.microsoft.com/office/drawing/2017/model3d" xmlns:o="urn:schemas-microsoft-com:office:office" xmlns:oel="http://schemas.microsoft.com/office/2019/extlst" xmlns:r="http://schemas.openxmlformats.org/officeDocument/2006/relationships" xmlns:m="http://schemas.openxmlformats.org/officeDocument/2006/math" xmlns:v="urn:schemas-microsoft-com:vml" xmlns:wp14="http://schemas.microsoft.com/office/word/2010/wordprocessingDrawing" xmlns:wp="http://schemas.openxmlformats.org/drawingml/2006/wordprocessingDrawing" xmlns:w10="urn:schemas-microsoft-com:office:word" xmlns:w="http://schemas.openxmlformats.org/wordprocessingml/2006/main" xmlns:w14="http://schemas.microsoft.com/office/word/2010/wordml" xmlns:w15="http://schemas.microsoft.com/office/word/2012/wordml" xmlns:w16cex="http://schemas.microsoft.com/office/word/2018/wordml/cex" xmlns:w16cid="http://schemas.microsoft.com/office/word/2016/wordml/cid" xmlns:w16="http://schemas.microsoft.com/office/word/2018/wordml" xmlns:w16du="http://schemas.microsoft.com/office/word/2023/wordml/word16du" xmlns:w16sdtdh="http://schemas.microsoft.com/office/word/2020/wordml/sdtdatahash" xmlns:w16se="http://schemas.microsoft.com/office/word/2015/wordml/symex" xmlns:wpg="http://schemas.microsoft.com/office/word/2010/wordprocessingGroup" xmlns:wpi="http://schemas.microsoft.com/office/word/2010/wordprocessingInk" xmlns:wne="http://schemas.microsoft.com/office/word/2006/wordml" xmlns:wps="http://schemas.microsoft.com/office/word/2010/wordprocessingShape" mc:Ignorable="w14 w15 w16se w16cid w16 w16cex w16sdtdh w16du wp14">
+<w:footnotes xmlns:wpc="http://schemas.microsoft.com/office/word/2010/wordprocessingCanvas" xmlns:cx="http://schemas.microsoft.com/office/drawing/2014/chartex" xmlns:cx1="http://schemas.microsoft.com/office/drawing/2015/9/8/chartex" xmlns:cx2="http://schemas.microsoft.com/office/drawing/2015/10/21/chartex" xmlns:cx3="http://schemas.microsoft.com/office/drawing/2016/5/9/chartex" xmlns:cx4="http://schemas.microsoft.com/office/drawing/2016/5/10/chartex" xmlns:cx5="http://schemas.microsoft.com/office/drawing/2016/5/11/chartex" xmlns:cx6="http://schemas.microsoft.com/office/drawing/2016/5/12/chartex" xmlns:cx7="http://schemas.microsoft.com/office/drawing/2016/5/13/chartex" xmlns:cx8="http://schemas.microsoft.com/office/drawing/2016/5/14/chartex" xmlns:mc="http://schemas.openxmlformats.org/markup-compatibility/2006" xmlns:aink="http://schemas.microsoft.com/office/drawing/2016/ink" xmlns:am3d="http://schemas.microsoft.com/office/drawing/2017/model3d" xmlns:o="urn:schemas-microsoft-com:office:office" xmlns:r="http://schemas.openxmlformats.org/officeDocument/2006/relationships" xmlns:m="http://schemas.openxmlformats.org/officeDocument/2006/math" xmlns:v="urn:schemas-microsoft-com:vml" xmlns:wp14="http://schemas.microsoft.com/office/word/2010/wordprocessingDrawing" xmlns:wp="http://schemas.openxmlformats.org/drawingml/2006/wordprocessingDrawing" xmlns:w10="urn:schemas-microsoft-com:office:word" xmlns:w="http://schemas.openxmlformats.org/wordprocessingml/2006/main" xmlns:w14="http://schemas.microsoft.com/office/word/2010/wordml" xmlns:w15="http://schemas.microsoft.com/office/word/2012/wordml" xmlns:w16cex="http://schemas.microsoft.com/office/word/2018/wordml/cex" xmlns:w16cid="http://schemas.microsoft.com/office/word/2016/wordml/cid" xmlns:w16="http://schemas.microsoft.com/office/word/2018/wordml" xmlns:w16sdtdh="http://schemas.microsoft.com/office/word/2020/wordml/sdtdatahash" xmlns:w16se="http://schemas.microsoft.com/office/word/2015/wordml/symex" xmlns:wpg="http://schemas.microsoft.com/office/word/2010/wordprocessingGroup" xmlns:wpi="http://schemas.microsoft.com/office/word/2010/wordprocessingInk" xmlns:wne="http://schemas.microsoft.com/office/word/2006/wordml" xmlns:wps="http://schemas.microsoft.com/office/word/2010/wordprocessingShape" mc:Ignorable="w14 w15 w16se w16cid w16 w16cex w16sdtdh wp14">
   <w:footnote w:type="separator" w:id="-1">
     <w:p>
       <w:pPr>
@@ -17985,7 +18355,7 @@
 </file>
 
 <file path=word/header1.xml><?xml version="1.0" encoding="utf-8"?>
-<w:hdr xmlns:wpc="http://schemas.microsoft.com/office/word/2010/wordprocessingCanvas" xmlns:cx="http://schemas.microsoft.com/office/drawing/2014/chartex" xmlns:cx1="http://schemas.microsoft.com/office/drawing/2015/9/8/chartex" xmlns:cx2="http://schemas.microsoft.com/office/drawing/2015/10/21/chartex" xmlns:cx3="http://schemas.microsoft.com/office/drawing/2016/5/9/chartex" xmlns:cx4="http://schemas.microsoft.com/office/drawing/2016/5/10/chartex" xmlns:cx5="http://schemas.microsoft.com/office/drawing/2016/5/11/chartex" xmlns:cx6="http://schemas.microsoft.com/office/drawing/2016/5/12/chartex" xmlns:cx7="http://schemas.microsoft.com/office/drawing/2016/5/13/chartex" xmlns:cx8="http://schemas.microsoft.com/office/drawing/2016/5/14/chartex" xmlns:mc="http://schemas.openxmlformats.org/markup-compatibility/2006" xmlns:aink="http://schemas.microsoft.com/office/drawing/2016/ink" xmlns:am3d="http://schemas.microsoft.com/office/drawing/2017/model3d" xmlns:o="urn:schemas-microsoft-com:office:office" xmlns:oel="http://schemas.microsoft.com/office/2019/extlst" xmlns:r="http://schemas.openxmlformats.org/officeDocument/2006/relationships" xmlns:m="http://schemas.openxmlformats.org/officeDocument/2006/math" xmlns:v="urn:schemas-microsoft-com:vml" xmlns:wp14="http://schemas.microsoft.com/office/word/2010/wordprocessingDrawing" xmlns:wp="http://schemas.openxmlformats.org/drawingml/2006/wordprocessingDrawing" xmlns:w10="urn:schemas-microsoft-com:office:word" xmlns:w="http://schemas.openxmlformats.org/wordprocessingml/2006/main" xmlns:w14="http://schemas.microsoft.com/office/word/2010/wordml" xmlns:w15="http://schemas.microsoft.com/office/word/2012/wordml" xmlns:w16cex="http://schemas.microsoft.com/office/word/2018/wordml/cex" xmlns:w16cid="http://schemas.microsoft.com/office/word/2016/wordml/cid" xmlns:w16="http://schemas.microsoft.com/office/word/2018/wordml" xmlns:w16du="http://schemas.microsoft.com/office/word/2023/wordml/word16du" xmlns:w16sdtdh="http://schemas.microsoft.com/office/word/2020/wordml/sdtdatahash" xmlns:w16se="http://schemas.microsoft.com/office/word/2015/wordml/symex" xmlns:wpg="http://schemas.microsoft.com/office/word/2010/wordprocessingGroup" xmlns:wpi="http://schemas.microsoft.com/office/word/2010/wordprocessingInk" xmlns:wne="http://schemas.microsoft.com/office/word/2006/wordml" xmlns:wps="http://schemas.microsoft.com/office/word/2010/wordprocessingShape" mc:Ignorable="w14 w15 w16se w16cid w16 w16cex w16sdtdh w16du wp14">
+<w:hdr xmlns:wpc="http://schemas.microsoft.com/office/word/2010/wordprocessingCanvas" xmlns:cx="http://schemas.microsoft.com/office/drawing/2014/chartex" xmlns:cx1="http://schemas.microsoft.com/office/drawing/2015/9/8/chartex" xmlns:cx2="http://schemas.microsoft.com/office/drawing/2015/10/21/chartex" xmlns:cx3="http://schemas.microsoft.com/office/drawing/2016/5/9/chartex" xmlns:cx4="http://schemas.microsoft.com/office/drawing/2016/5/10/chartex" xmlns:cx5="http://schemas.microsoft.com/office/drawing/2016/5/11/chartex" xmlns:cx6="http://schemas.microsoft.com/office/drawing/2016/5/12/chartex" xmlns:cx7="http://schemas.microsoft.com/office/drawing/2016/5/13/chartex" xmlns:cx8="http://schemas.microsoft.com/office/drawing/2016/5/14/chartex" xmlns:mc="http://schemas.openxmlformats.org/markup-compatibility/2006" xmlns:aink="http://schemas.microsoft.com/office/drawing/2016/ink" xmlns:am3d="http://schemas.microsoft.com/office/drawing/2017/model3d" xmlns:o="urn:schemas-microsoft-com:office:office" xmlns:r="http://schemas.openxmlformats.org/officeDocument/2006/relationships" xmlns:m="http://schemas.openxmlformats.org/officeDocument/2006/math" xmlns:v="urn:schemas-microsoft-com:vml" xmlns:wp14="http://schemas.microsoft.com/office/word/2010/wordprocessingDrawing" xmlns:wp="http://schemas.openxmlformats.org/drawingml/2006/wordprocessingDrawing" xmlns:w10="urn:schemas-microsoft-com:office:word" xmlns:w="http://schemas.openxmlformats.org/wordprocessingml/2006/main" xmlns:w14="http://schemas.microsoft.com/office/word/2010/wordml" xmlns:w15="http://schemas.microsoft.com/office/word/2012/wordml" xmlns:w16cex="http://schemas.microsoft.com/office/word/2018/wordml/cex" xmlns:w16cid="http://schemas.microsoft.com/office/word/2016/wordml/cid" xmlns:w16="http://schemas.microsoft.com/office/word/2018/wordml" xmlns:w16sdtdh="http://schemas.microsoft.com/office/word/2020/wordml/sdtdatahash" xmlns:w16se="http://schemas.microsoft.com/office/word/2015/wordml/symex" xmlns:wpg="http://schemas.microsoft.com/office/word/2010/wordprocessingGroup" xmlns:wpi="http://schemas.microsoft.com/office/word/2010/wordprocessingInk" xmlns:wne="http://schemas.microsoft.com/office/word/2006/wordml" xmlns:wps="http://schemas.microsoft.com/office/word/2010/wordprocessingShape" mc:Ignorable="w14 w15 w16se w16cid w16 w16cex w16sdtdh wp14">
   <w:p>
     <w:pPr>
       <w:jc w:val="right"/>
@@ -18121,7 +18491,7 @@
 </file>
 
 <file path=word/header2.xml><?xml version="1.0" encoding="utf-8"?>
-<w:hdr xmlns:wpc="http://schemas.microsoft.com/office/word/2010/wordprocessingCanvas" xmlns:cx="http://schemas.microsoft.com/office/drawing/2014/chartex" xmlns:cx1="http://schemas.microsoft.com/office/drawing/2015/9/8/chartex" xmlns:cx2="http://schemas.microsoft.com/office/drawing/2015/10/21/chartex" xmlns:cx3="http://schemas.microsoft.com/office/drawing/2016/5/9/chartex" xmlns:cx4="http://schemas.microsoft.com/office/drawing/2016/5/10/chartex" xmlns:cx5="http://schemas.microsoft.com/office/drawing/2016/5/11/chartex" xmlns:cx6="http://schemas.microsoft.com/office/drawing/2016/5/12/chartex" xmlns:cx7="http://schemas.microsoft.com/office/drawing/2016/5/13/chartex" xmlns:cx8="http://schemas.microsoft.com/office/drawing/2016/5/14/chartex" xmlns:mc="http://schemas.openxmlformats.org/markup-compatibility/2006" xmlns:aink="http://schemas.microsoft.com/office/drawing/2016/ink" xmlns:am3d="http://schemas.microsoft.com/office/drawing/2017/model3d" xmlns:o="urn:schemas-microsoft-com:office:office" xmlns:oel="http://schemas.microsoft.com/office/2019/extlst" xmlns:r="http://schemas.openxmlformats.org/officeDocument/2006/relationships" xmlns:m="http://schemas.openxmlformats.org/officeDocument/2006/math" xmlns:v="urn:schemas-microsoft-com:vml" xmlns:wp14="http://schemas.microsoft.com/office/word/2010/wordprocessingDrawing" xmlns:wp="http://schemas.openxmlformats.org/drawingml/2006/wordprocessingDrawing" xmlns:w10="urn:schemas-microsoft-com:office:word" xmlns:w="http://schemas.openxmlformats.org/wordprocessingml/2006/main" xmlns:w14="http://schemas.microsoft.com/office/word/2010/wordml" xmlns:w15="http://schemas.microsoft.com/office/word/2012/wordml" xmlns:w16cex="http://schemas.microsoft.com/office/word/2018/wordml/cex" xmlns:w16cid="http://schemas.microsoft.com/office/word/2016/wordml/cid" xmlns:w16="http://schemas.microsoft.com/office/word/2018/wordml" xmlns:w16du="http://schemas.microsoft.com/office/word/2023/wordml/word16du" xmlns:w16sdtdh="http://schemas.microsoft.com/office/word/2020/wordml/sdtdatahash" xmlns:w16se="http://schemas.microsoft.com/office/word/2015/wordml/symex" xmlns:wpg="http://schemas.microsoft.com/office/word/2010/wordprocessingGroup" xmlns:wpi="http://schemas.microsoft.com/office/word/2010/wordprocessingInk" xmlns:wne="http://schemas.microsoft.com/office/word/2006/wordml" xmlns:wps="http://schemas.microsoft.com/office/word/2010/wordprocessingShape" mc:Ignorable="w14 w15 w16se w16cid w16 w16cex w16sdtdh w16du wp14">
+<w:hdr xmlns:wpc="http://schemas.microsoft.com/office/word/2010/wordprocessingCanvas" xmlns:cx="http://schemas.microsoft.com/office/drawing/2014/chartex" xmlns:cx1="http://schemas.microsoft.com/office/drawing/2015/9/8/chartex" xmlns:cx2="http://schemas.microsoft.com/office/drawing/2015/10/21/chartex" xmlns:cx3="http://schemas.microsoft.com/office/drawing/2016/5/9/chartex" xmlns:cx4="http://schemas.microsoft.com/office/drawing/2016/5/10/chartex" xmlns:cx5="http://schemas.microsoft.com/office/drawing/2016/5/11/chartex" xmlns:cx6="http://schemas.microsoft.com/office/drawing/2016/5/12/chartex" xmlns:cx7="http://schemas.microsoft.com/office/drawing/2016/5/13/chartex" xmlns:cx8="http://schemas.microsoft.com/office/drawing/2016/5/14/chartex" xmlns:mc="http://schemas.openxmlformats.org/markup-compatibility/2006" xmlns:aink="http://schemas.microsoft.com/office/drawing/2016/ink" xmlns:am3d="http://schemas.microsoft.com/office/drawing/2017/model3d" xmlns:o="urn:schemas-microsoft-com:office:office" xmlns:r="http://schemas.openxmlformats.org/officeDocument/2006/relationships" xmlns:m="http://schemas.openxmlformats.org/officeDocument/2006/math" xmlns:v="urn:schemas-microsoft-com:vml" xmlns:wp14="http://schemas.microsoft.com/office/word/2010/wordprocessingDrawing" xmlns:wp="http://schemas.openxmlformats.org/drawingml/2006/wordprocessingDrawing" xmlns:w10="urn:schemas-microsoft-com:office:word" xmlns:w="http://schemas.openxmlformats.org/wordprocessingml/2006/main" xmlns:w14="http://schemas.microsoft.com/office/word/2010/wordml" xmlns:w15="http://schemas.microsoft.com/office/word/2012/wordml" xmlns:w16cex="http://schemas.microsoft.com/office/word/2018/wordml/cex" xmlns:w16cid="http://schemas.microsoft.com/office/word/2016/wordml/cid" xmlns:w16="http://schemas.microsoft.com/office/word/2018/wordml" xmlns:w16sdtdh="http://schemas.microsoft.com/office/word/2020/wordml/sdtdatahash" xmlns:w16se="http://schemas.microsoft.com/office/word/2015/wordml/symex" xmlns:wpg="http://schemas.microsoft.com/office/word/2010/wordprocessingGroup" xmlns:wpi="http://schemas.microsoft.com/office/word/2010/wordprocessingInk" xmlns:wne="http://schemas.microsoft.com/office/word/2006/wordml" xmlns:wps="http://schemas.microsoft.com/office/word/2010/wordprocessingShape" mc:Ignorable="w14 w15 w16se w16cid w16 w16cex w16sdtdh wp14">
   <w:p>
     <w:pPr>
       <w:pStyle w:val="Encabezado"/>
@@ -18267,7 +18637,7 @@
 </file>
 
 <file path=word/numbering.xml><?xml version="1.0" encoding="utf-8"?>
-<w:numbering xmlns:wpc="http://schemas.microsoft.com/office/word/2010/wordprocessingCanvas" xmlns:cx="http://schemas.microsoft.com/office/drawing/2014/chartex" xmlns:cx1="http://schemas.microsoft.com/office/drawing/2015/9/8/chartex" xmlns:cx2="http://schemas.microsoft.com/office/drawing/2015/10/21/chartex" xmlns:cx3="http://schemas.microsoft.com/office/drawing/2016/5/9/chartex" xmlns:cx4="http://schemas.microsoft.com/office/drawing/2016/5/10/chartex" xmlns:cx5="http://schemas.microsoft.com/office/drawing/2016/5/11/chartex" xmlns:cx6="http://schemas.microsoft.com/office/drawing/2016/5/12/chartex" xmlns:cx7="http://schemas.microsoft.com/office/drawing/2016/5/13/chartex" xmlns:cx8="http://schemas.microsoft.com/office/drawing/2016/5/14/chartex" xmlns:mc="http://schemas.openxmlformats.org/markup-compatibility/2006" xmlns:aink="http://schemas.microsoft.com/office/drawing/2016/ink" xmlns:am3d="http://schemas.microsoft.com/office/drawing/2017/model3d" xmlns:o="urn:schemas-microsoft-com:office:office" xmlns:oel="http://schemas.microsoft.com/office/2019/extlst" xmlns:r="http://schemas.openxmlformats.org/officeDocument/2006/relationships" xmlns:m="http://schemas.openxmlformats.org/officeDocument/2006/math" xmlns:v="urn:schemas-microsoft-com:vml" xmlns:wp14="http://schemas.microsoft.com/office/word/2010/wordprocessingDrawing" xmlns:wp="http://schemas.openxmlformats.org/drawingml/2006/wordprocessingDrawing" xmlns:w10="urn:schemas-microsoft-com:office:word" xmlns:w="http://schemas.openxmlformats.org/wordprocessingml/2006/main" xmlns:w14="http://schemas.microsoft.com/office/word/2010/wordml" xmlns:w15="http://schemas.microsoft.com/office/word/2012/wordml" xmlns:w16cex="http://schemas.microsoft.com/office/word/2018/wordml/cex" xmlns:w16cid="http://schemas.microsoft.com/office/word/2016/wordml/cid" xmlns:w16="http://schemas.microsoft.com/office/word/2018/wordml" xmlns:w16du="http://schemas.microsoft.com/office/word/2023/wordml/word16du" xmlns:w16sdtdh="http://schemas.microsoft.com/office/word/2020/wordml/sdtdatahash" xmlns:w16se="http://schemas.microsoft.com/office/word/2015/wordml/symex" xmlns:wpg="http://schemas.microsoft.com/office/word/2010/wordprocessingGroup" xmlns:wpi="http://schemas.microsoft.com/office/word/2010/wordprocessingInk" xmlns:wne="http://schemas.microsoft.com/office/word/2006/wordml" xmlns:wps="http://schemas.microsoft.com/office/word/2010/wordprocessingShape" mc:Ignorable="w14 w15 w16se w16cid w16 w16cex w16sdtdh w16du wp14">
+<w:numbering xmlns:wpc="http://schemas.microsoft.com/office/word/2010/wordprocessingCanvas" xmlns:cx="http://schemas.microsoft.com/office/drawing/2014/chartex" xmlns:cx1="http://schemas.microsoft.com/office/drawing/2015/9/8/chartex" xmlns:cx2="http://schemas.microsoft.com/office/drawing/2015/10/21/chartex" xmlns:cx3="http://schemas.microsoft.com/office/drawing/2016/5/9/chartex" xmlns:cx4="http://schemas.microsoft.com/office/drawing/2016/5/10/chartex" xmlns:cx5="http://schemas.microsoft.com/office/drawing/2016/5/11/chartex" xmlns:cx6="http://schemas.microsoft.com/office/drawing/2016/5/12/chartex" xmlns:cx7="http://schemas.microsoft.com/office/drawing/2016/5/13/chartex" xmlns:cx8="http://schemas.microsoft.com/office/drawing/2016/5/14/chartex" xmlns:mc="http://schemas.openxmlformats.org/markup-compatibility/2006" xmlns:aink="http://schemas.microsoft.com/office/drawing/2016/ink" xmlns:am3d="http://schemas.microsoft.com/office/drawing/2017/model3d" xmlns:o="urn:schemas-microsoft-com:office:office" xmlns:r="http://schemas.openxmlformats.org/officeDocument/2006/relationships" xmlns:m="http://schemas.openxmlformats.org/officeDocument/2006/math" xmlns:v="urn:schemas-microsoft-com:vml" xmlns:wp14="http://schemas.microsoft.com/office/word/2010/wordprocessingDrawing" xmlns:wp="http://schemas.openxmlformats.org/drawingml/2006/wordprocessingDrawing" xmlns:w10="urn:schemas-microsoft-com:office:word" xmlns:w="http://schemas.openxmlformats.org/wordprocessingml/2006/main" xmlns:w14="http://schemas.microsoft.com/office/word/2010/wordml" xmlns:w15="http://schemas.microsoft.com/office/word/2012/wordml" xmlns:w16cex="http://schemas.microsoft.com/office/word/2018/wordml/cex" xmlns:w16cid="http://schemas.microsoft.com/office/word/2016/wordml/cid" xmlns:w16="http://schemas.microsoft.com/office/word/2018/wordml" xmlns:w16sdtdh="http://schemas.microsoft.com/office/word/2020/wordml/sdtdatahash" xmlns:w16se="http://schemas.microsoft.com/office/word/2015/wordml/symex" xmlns:wpg="http://schemas.microsoft.com/office/word/2010/wordprocessingGroup" xmlns:wpi="http://schemas.microsoft.com/office/word/2010/wordprocessingInk" xmlns:wne="http://schemas.microsoft.com/office/word/2006/wordml" xmlns:wps="http://schemas.microsoft.com/office/word/2010/wordprocessingShape" mc:Ignorable="w14 w15 w16se w16cid w16 w16cex w16sdtdh wp14">
   <w:abstractNum w:abstractNumId="0" w15:restartNumberingAfterBreak="0">
     <w:nsid w:val="FFFFFFFE"/>
     <w:multiLevelType w:val="singleLevel"/>
@@ -21110,16 +21480,16 @@
       </w:pPr>
     </w:lvl>
   </w:abstractNum>
-  <w:num w:numId="1" w16cid:durableId="997923427">
+  <w:num w:numId="1">
     <w:abstractNumId w:val="9"/>
   </w:num>
-  <w:num w:numId="2" w16cid:durableId="118694421">
+  <w:num w:numId="2">
     <w:abstractNumId w:val="28"/>
   </w:num>
-  <w:num w:numId="3" w16cid:durableId="992829132">
+  <w:num w:numId="3">
     <w:abstractNumId w:val="11"/>
   </w:num>
-  <w:num w:numId="4" w16cid:durableId="1633704469">
+  <w:num w:numId="4">
     <w:abstractNumId w:val="0"/>
     <w:lvlOverride w:ilvl="0">
       <w:lvl w:ilvl="0">
@@ -21137,16 +21507,16 @@
       </w:lvl>
     </w:lvlOverride>
   </w:num>
-  <w:num w:numId="5" w16cid:durableId="1240486359">
+  <w:num w:numId="5">
     <w:abstractNumId w:val="18"/>
   </w:num>
-  <w:num w:numId="6" w16cid:durableId="1999577001">
+  <w:num w:numId="6">
     <w:abstractNumId w:val="20"/>
   </w:num>
-  <w:num w:numId="7" w16cid:durableId="1282112507">
+  <w:num w:numId="7">
     <w:abstractNumId w:val="12"/>
   </w:num>
-  <w:num w:numId="8" w16cid:durableId="695279685">
+  <w:num w:numId="8">
     <w:abstractNumId w:val="0"/>
     <w:lvlOverride w:ilvl="0">
       <w:lvl w:ilvl="0">
@@ -21164,83 +21534,83 @@
       </w:lvl>
     </w:lvlOverride>
   </w:num>
-  <w:num w:numId="9" w16cid:durableId="444816028">
+  <w:num w:numId="9">
     <w:abstractNumId w:val="16"/>
   </w:num>
-  <w:num w:numId="10" w16cid:durableId="1329402102">
+  <w:num w:numId="10">
     <w:abstractNumId w:val="3"/>
   </w:num>
-  <w:num w:numId="11" w16cid:durableId="1417363205">
+  <w:num w:numId="11">
     <w:abstractNumId w:val="26"/>
   </w:num>
-  <w:num w:numId="12" w16cid:durableId="1936861714">
+  <w:num w:numId="12">
     <w:abstractNumId w:val="4"/>
   </w:num>
-  <w:num w:numId="13" w16cid:durableId="1039743778">
+  <w:num w:numId="13">
     <w:abstractNumId w:val="5"/>
   </w:num>
-  <w:num w:numId="14" w16cid:durableId="999769664">
+  <w:num w:numId="14">
     <w:abstractNumId w:val="25"/>
   </w:num>
-  <w:num w:numId="15" w16cid:durableId="995570251">
+  <w:num w:numId="15">
     <w:abstractNumId w:val="8"/>
   </w:num>
-  <w:num w:numId="16" w16cid:durableId="2019651250">
+  <w:num w:numId="16">
     <w:abstractNumId w:val="29"/>
   </w:num>
-  <w:num w:numId="17" w16cid:durableId="2140537337">
+  <w:num w:numId="17">
     <w:abstractNumId w:val="27"/>
   </w:num>
-  <w:num w:numId="18" w16cid:durableId="489372232">
+  <w:num w:numId="18">
     <w:abstractNumId w:val="2"/>
   </w:num>
-  <w:num w:numId="19" w16cid:durableId="1324964624">
+  <w:num w:numId="19">
     <w:abstractNumId w:val="14"/>
   </w:num>
-  <w:num w:numId="20" w16cid:durableId="802845195">
+  <w:num w:numId="20">
     <w:abstractNumId w:val="23"/>
   </w:num>
-  <w:num w:numId="21" w16cid:durableId="1835753225">
+  <w:num w:numId="21">
     <w:abstractNumId w:val="22"/>
   </w:num>
-  <w:num w:numId="22" w16cid:durableId="567619166">
+  <w:num w:numId="22">
     <w:abstractNumId w:val="25"/>
   </w:num>
-  <w:num w:numId="23" w16cid:durableId="340015964">
+  <w:num w:numId="23">
     <w:abstractNumId w:val="1"/>
   </w:num>
-  <w:num w:numId="24" w16cid:durableId="850608733">
+  <w:num w:numId="24">
     <w:abstractNumId w:val="6"/>
   </w:num>
-  <w:num w:numId="25" w16cid:durableId="868227321">
+  <w:num w:numId="25">
     <w:abstractNumId w:val="19"/>
   </w:num>
-  <w:num w:numId="26" w16cid:durableId="493643974">
+  <w:num w:numId="26">
     <w:abstractNumId w:val="15"/>
   </w:num>
-  <w:num w:numId="27" w16cid:durableId="1883206845">
+  <w:num w:numId="27">
     <w:abstractNumId w:val="17"/>
   </w:num>
-  <w:num w:numId="28" w16cid:durableId="407000300">
+  <w:num w:numId="28">
     <w:abstractNumId w:val="10"/>
   </w:num>
-  <w:num w:numId="29" w16cid:durableId="460343455">
+  <w:num w:numId="29">
     <w:abstractNumId w:val="21"/>
   </w:num>
-  <w:num w:numId="30" w16cid:durableId="1842237540">
+  <w:num w:numId="30">
     <w:abstractNumId w:val="24"/>
   </w:num>
-  <w:num w:numId="31" w16cid:durableId="801046655">
+  <w:num w:numId="31">
     <w:abstractNumId w:val="13"/>
   </w:num>
-  <w:num w:numId="32" w16cid:durableId="804857273">
+  <w:num w:numId="32">
     <w:abstractNumId w:val="7"/>
   </w:num>
 </w:numbering>
 </file>
 
 <file path=word/styles.xml><?xml version="1.0" encoding="utf-8"?>
-<w:styles xmlns:mc="http://schemas.openxmlformats.org/markup-compatibility/2006" xmlns:r="http://schemas.openxmlformats.org/officeDocument/2006/relationships" xmlns:w="http://schemas.openxmlformats.org/wordprocessingml/2006/main" xmlns:w14="http://schemas.microsoft.com/office/word/2010/wordml" xmlns:w15="http://schemas.microsoft.com/office/word/2012/wordml" xmlns:w16cex="http://schemas.microsoft.com/office/word/2018/wordml/cex" xmlns:w16cid="http://schemas.microsoft.com/office/word/2016/wordml/cid" xmlns:w16="http://schemas.microsoft.com/office/word/2018/wordml" xmlns:w16du="http://schemas.microsoft.com/office/word/2023/wordml/word16du" xmlns:w16sdtdh="http://schemas.microsoft.com/office/word/2020/wordml/sdtdatahash" xmlns:w16se="http://schemas.microsoft.com/office/word/2015/wordml/symex" mc:Ignorable="w14 w15 w16se w16cid w16 w16cex w16sdtdh w16du">
+<w:styles xmlns:mc="http://schemas.openxmlformats.org/markup-compatibility/2006" xmlns:r="http://schemas.openxmlformats.org/officeDocument/2006/relationships" xmlns:w="http://schemas.openxmlformats.org/wordprocessingml/2006/main" xmlns:w14="http://schemas.microsoft.com/office/word/2010/wordml" xmlns:w15="http://schemas.microsoft.com/office/word/2012/wordml" xmlns:w16cex="http://schemas.microsoft.com/office/word/2018/wordml/cex" xmlns:w16cid="http://schemas.microsoft.com/office/word/2016/wordml/cid" xmlns:w16="http://schemas.microsoft.com/office/word/2018/wordml" xmlns:w16sdtdh="http://schemas.microsoft.com/office/word/2020/wordml/sdtdatahash" xmlns:w16se="http://schemas.microsoft.com/office/word/2015/wordml/symex" mc:Ignorable="w14 w15 w16se w16cid w16 w16cex w16sdtdh">
   <w:docDefaults>
     <w:rPrDefault>
       <w:rPr>

</xml_diff>